<commit_message>
PID i prawie LQR
</commit_message>
<xml_diff>
--- a/LP/LaboratoriumProblemowe.docx
+++ b/LP/LaboratoriumProblemowe.docx
@@ -2663,10 +2663,7 @@
         <w:t>łnienia</w:t>
       </w:r>
       <w:r>
-        <w:t xml:space="preserve"> </w:t>
-      </w:r>
-      <w:r>
-        <w:t>wodą</w:t>
+        <w:t xml:space="preserve"> wodą</w:t>
       </w:r>
       <w:r>
         <w:t xml:space="preserve"> górnego zbiornik</w:t>
@@ -2918,19 +2915,7 @@
           <w:rPr>
             <w:rFonts w:ascii="Cambria Math" w:hAnsi="Cambria Math"/>
           </w:rPr>
-          <m:t>a</m:t>
-        </m:r>
-        <m:r>
-          <w:rPr>
-            <w:rFonts w:ascii="Cambria Math" w:hAnsi="Cambria Math"/>
-          </w:rPr>
-          <m:t xml:space="preserve">, </m:t>
-        </m:r>
-        <m:r>
-          <w:rPr>
-            <w:rFonts w:ascii="Cambria Math" w:hAnsi="Cambria Math"/>
-          </w:rPr>
-          <m:t>w</m:t>
+          <m:t>a, w</m:t>
         </m:r>
       </m:oMath>
       <w:r>
@@ -2945,38 +2930,21 @@
     </w:p>
     <w:p>
       <w:pPr>
-        <w:jc w:val="both"/>
-      </w:pPr>
-      <w:r>
-        <w:tab/>
-        <w:t xml:space="preserve">Na Rys. przedstawiono przykładową charakterystykę napełniania zbiornika dla wypełnienia równego 1. Natomiast na Rys. zamieszczono </w:t>
-      </w:r>
-      <w:r>
-        <w:t>charakterystykę</w:t>
-      </w:r>
-      <w:r>
-        <w:t xml:space="preserve"> </w:t>
-      </w:r>
-      <w:r>
-        <w:t>wydajności</w:t>
-      </w:r>
-      <w:r>
-        <w:t xml:space="preserve"> pompy.</w:t>
-      </w:r>
-    </w:p>
-    <w:p>
-      <w:pPr>
         <w:jc w:val="center"/>
-      </w:pPr>
-      <w:r>
-        <w:rPr>
+        <w:rPr>
+          <w:b/>
+        </w:rPr>
+      </w:pPr>
+      <w:r>
+        <w:rPr>
+          <w:b/>
           <w:noProof/>
         </w:rPr>
         <w:drawing>
           <wp:inline distT="0" distB="0" distL="0" distR="0">
             <wp:extent cx="4320000" cy="3240000"/>
             <wp:effectExtent l="0" t="0" r="4445" b="0"/>
-            <wp:docPr id="3" name="Obraz 3"/>
+            <wp:docPr id="4" name="Obraz 4"/>
             <wp:cNvGraphicFramePr>
               <a:graphicFrameLocks xmlns:a="http://schemas.openxmlformats.org/drawingml/2006/main" noChangeAspect="1"/>
             </wp:cNvGraphicFramePr>
@@ -2984,7 +2952,7 @@
               <a:graphicData uri="http://schemas.openxmlformats.org/drawingml/2006/picture">
                 <pic:pic xmlns:pic="http://schemas.openxmlformats.org/drawingml/2006/picture">
                   <pic:nvPicPr>
-                    <pic:cNvPr id="0" name="Picture 4"/>
+                    <pic:cNvPr id="0" name="Picture 5"/>
                     <pic:cNvPicPr>
                       <a:picLocks noChangeAspect="1" noChangeArrowheads="1"/>
                     </pic:cNvPicPr>
@@ -3033,7 +3001,13 @@
         <w:rPr>
           <w:b/>
         </w:rPr>
-        <w:t>Rys. Charakterystyka napełniania dla współczynnika wypełnienia równego 1</w:t>
+        <w:t xml:space="preserve">Rys. </w:t>
+      </w:r>
+      <w:r>
+        <w:rPr>
+          <w:b/>
+        </w:rPr>
+        <w:t xml:space="preserve"> Charakterystyka wydajności pompy</w:t>
       </w:r>
     </w:p>
     <w:p>
@@ -3043,95 +3017,13 @@
           <w:b/>
         </w:rPr>
       </w:pPr>
-      <w:r>
-        <w:rPr>
-          <w:b/>
-          <w:noProof/>
-        </w:rPr>
+    </w:p>
+    <w:p>
+      <w:pPr>
+        <w:jc w:val="both"/>
+      </w:pPr>
+      <w:r>
         <w:lastRenderedPageBreak/>
-        <w:drawing>
-          <wp:inline distT="0" distB="0" distL="0" distR="0">
-            <wp:extent cx="4320000" cy="3240000"/>
-            <wp:effectExtent l="0" t="0" r="4445" b="0"/>
-            <wp:docPr id="4" name="Obraz 4"/>
-            <wp:cNvGraphicFramePr>
-              <a:graphicFrameLocks xmlns:a="http://schemas.openxmlformats.org/drawingml/2006/main" noChangeAspect="1"/>
-            </wp:cNvGraphicFramePr>
-            <a:graphic xmlns:a="http://schemas.openxmlformats.org/drawingml/2006/main">
-              <a:graphicData uri="http://schemas.openxmlformats.org/drawingml/2006/picture">
-                <pic:pic xmlns:pic="http://schemas.openxmlformats.org/drawingml/2006/picture">
-                  <pic:nvPicPr>
-                    <pic:cNvPr id="0" name="Picture 5"/>
-                    <pic:cNvPicPr>
-                      <a:picLocks noChangeAspect="1" noChangeArrowheads="1"/>
-                    </pic:cNvPicPr>
-                  </pic:nvPicPr>
-                  <pic:blipFill>
-                    <a:blip r:embed="rId12">
-                      <a:extLst>
-                        <a:ext uri="{28A0092B-C50C-407E-A947-70E740481C1C}">
-                          <a14:useLocalDpi xmlns:a14="http://schemas.microsoft.com/office/drawing/2010/main" val="0"/>
-                        </a:ext>
-                      </a:extLst>
-                    </a:blip>
-                    <a:srcRect/>
-                    <a:stretch>
-                      <a:fillRect/>
-                    </a:stretch>
-                  </pic:blipFill>
-                  <pic:spPr bwMode="auto">
-                    <a:xfrm>
-                      <a:off x="0" y="0"/>
-                      <a:ext cx="4320000" cy="3240000"/>
-                    </a:xfrm>
-                    <a:prstGeom prst="rect">
-                      <a:avLst/>
-                    </a:prstGeom>
-                    <a:noFill/>
-                    <a:ln>
-                      <a:noFill/>
-                    </a:ln>
-                  </pic:spPr>
-                </pic:pic>
-              </a:graphicData>
-            </a:graphic>
-          </wp:inline>
-        </w:drawing>
-      </w:r>
-    </w:p>
-    <w:p>
-      <w:pPr>
-        <w:jc w:val="center"/>
-        <w:rPr>
-          <w:b/>
-        </w:rPr>
-      </w:pPr>
-      <w:r>
-        <w:rPr>
-          <w:b/>
-        </w:rPr>
-        <w:t xml:space="preserve">Rys. </w:t>
-      </w:r>
-      <w:r>
-        <w:rPr>
-          <w:b/>
-        </w:rPr>
-        <w:t xml:space="preserve"> Charakterystyka wydajności pompy</w:t>
-      </w:r>
-    </w:p>
-    <w:p>
-      <w:pPr>
-        <w:jc w:val="center"/>
-        <w:rPr>
-          <w:b/>
-        </w:rPr>
-      </w:pPr>
-    </w:p>
-    <w:p>
-      <w:pPr>
-        <w:jc w:val="both"/>
-      </w:pPr>
-      <w:r>
         <w:tab/>
       </w:r>
       <w:r>
@@ -3144,16 +3036,8 @@
         <w:t>(nr. równania)</w:t>
       </w:r>
       <w:r>
-        <w:t xml:space="preserve"> </w:t>
-      </w:r>
-      <w:r>
-        <w:t>odzwierciedlającego</w:t>
-      </w:r>
-      <w:r>
-        <w:t xml:space="preserve"> charakterystykę pompy</w:t>
-      </w:r>
-      <w:bookmarkStart w:id="0" w:name="_GoBack"/>
-      <w:bookmarkEnd w:id="0"/>
+        <w:t xml:space="preserve"> odzwierciedlającego charakterystykę pompy</w:t>
+      </w:r>
       <w:r>
         <w:t xml:space="preserve"> posłużono się wbudowaną funkcją środowiska MATLAB – </w:t>
       </w:r>
@@ -3325,13 +3209,7 @@
         </m:r>
       </m:oMath>
       <w:r>
-        <w:t xml:space="preserve"> </w:t>
-      </w:r>
-      <w:r>
-        <w:t>–</w:t>
-      </w:r>
-      <w:r>
-        <w:t xml:space="preserve"> </w:t>
+        <w:t xml:space="preserve"> – </w:t>
       </w:r>
       <w:r>
         <w:t>wartość współczynnika wypełnienia PWM</w:t>
@@ -3607,6 +3485,854 @@
         <w:t>.</w:t>
       </w:r>
     </w:p>
+    <w:p>
+      <w:pPr>
+        <w:jc w:val="both"/>
+      </w:pPr>
+      <w:r>
+        <w:tab/>
+      </w:r>
+    </w:p>
+    <w:p>
+      <w:pPr>
+        <w:jc w:val="both"/>
+      </w:pPr>
+      <w:r>
+        <w:t>Na Rys. przedstawiono przykładową charakterystykę napełniania zbiornika dla wypełnienia równego 1. Natomiast na Rys. zamieszczono charakterystykę wydajności pompy.</w:t>
+      </w:r>
+    </w:p>
+    <w:p>
+      <w:pPr>
+        <w:jc w:val="center"/>
+      </w:pPr>
+      <w:bookmarkStart w:id="0" w:name="_GoBack"/>
+      <w:r>
+        <w:rPr>
+          <w:noProof/>
+        </w:rPr>
+        <w:lastRenderedPageBreak/>
+        <w:drawing>
+          <wp:inline distT="0" distB="0" distL="0" distR="0">
+            <wp:extent cx="5943600" cy="4238625"/>
+            <wp:effectExtent l="0" t="0" r="0" b="9525"/>
+            <wp:docPr id="5" name="Obraz 5"/>
+            <wp:cNvGraphicFramePr>
+              <a:graphicFrameLocks xmlns:a="http://schemas.openxmlformats.org/drawingml/2006/main" noChangeAspect="1"/>
+            </wp:cNvGraphicFramePr>
+            <a:graphic xmlns:a="http://schemas.openxmlformats.org/drawingml/2006/main">
+              <a:graphicData uri="http://schemas.openxmlformats.org/drawingml/2006/picture">
+                <pic:pic xmlns:pic="http://schemas.openxmlformats.org/drawingml/2006/picture">
+                  <pic:nvPicPr>
+                    <pic:cNvPr id="0" name="Picture 4"/>
+                    <pic:cNvPicPr>
+                      <a:picLocks noChangeAspect="1" noChangeArrowheads="1"/>
+                    </pic:cNvPicPr>
+                  </pic:nvPicPr>
+                  <pic:blipFill>
+                    <a:blip r:embed="rId12">
+                      <a:extLst>
+                        <a:ext uri="{28A0092B-C50C-407E-A947-70E740481C1C}">
+                          <a14:useLocalDpi xmlns:a14="http://schemas.microsoft.com/office/drawing/2010/main" val="0"/>
+                        </a:ext>
+                      </a:extLst>
+                    </a:blip>
+                    <a:srcRect/>
+                    <a:stretch>
+                      <a:fillRect/>
+                    </a:stretch>
+                  </pic:blipFill>
+                  <pic:spPr bwMode="auto">
+                    <a:xfrm>
+                      <a:off x="0" y="0"/>
+                      <a:ext cx="5943600" cy="4238625"/>
+                    </a:xfrm>
+                    <a:prstGeom prst="rect">
+                      <a:avLst/>
+                    </a:prstGeom>
+                    <a:noFill/>
+                    <a:ln>
+                      <a:noFill/>
+                    </a:ln>
+                  </pic:spPr>
+                </pic:pic>
+              </a:graphicData>
+            </a:graphic>
+          </wp:inline>
+        </w:drawing>
+      </w:r>
+      <w:bookmarkEnd w:id="0"/>
+    </w:p>
+    <w:p>
+      <w:pPr>
+        <w:jc w:val="center"/>
+        <w:rPr>
+          <w:b/>
+        </w:rPr>
+      </w:pPr>
+      <w:r>
+        <w:rPr>
+          <w:b/>
+        </w:rPr>
+        <w:t>Rys. Charakterystyka napełniania dla współczynnika wypełnienia równego 1</w:t>
+      </w:r>
+    </w:p>
+    <w:p>
+      <w:pPr>
+        <w:jc w:val="center"/>
+        <w:rPr>
+          <w:b/>
+        </w:rPr>
+      </w:pPr>
+    </w:p>
+    <w:p>
+      <w:pPr>
+        <w:jc w:val="center"/>
+        <w:rPr>
+          <w:b/>
+        </w:rPr>
+      </w:pPr>
+    </w:p>
+    <w:p>
+      <w:pPr>
+        <w:jc w:val="both"/>
+        <w:rPr>
+          <w:b/>
+        </w:rPr>
+      </w:pPr>
+      <w:r>
+        <w:rPr>
+          <w:b/>
+        </w:rPr>
+        <w:t>Charakterystyka przepustowości elektrozaworu</w:t>
+      </w:r>
+    </w:p>
+    <w:p>
+      <w:pPr>
+        <w:ind w:firstLine="720"/>
+        <w:jc w:val="both"/>
+      </w:pPr>
+      <w:r>
+        <w:t>Charakterystyka przepustowości elektrozaworu</w:t>
+      </w:r>
+      <w:r>
+        <w:t xml:space="preserve"> opisuje zależność pomiędzy </w:t>
+      </w:r>
+      <w:r>
+        <w:t xml:space="preserve">wartością współczynnika wypełnienia </w:t>
+      </w:r>
+      <w:r>
+        <w:t xml:space="preserve">sygnału </w:t>
+      </w:r>
+      <w:r>
+        <w:t>PWM</w:t>
+      </w:r>
+      <w:r>
+        <w:t>,</w:t>
+      </w:r>
+      <w:r>
+        <w:t xml:space="preserve"> a </w:t>
+      </w:r>
+      <w:r>
+        <w:t>przelotowoś</w:t>
+      </w:r>
+      <w:r>
+        <w:t xml:space="preserve">cią zaworu. </w:t>
+      </w:r>
+      <w:r>
+        <w:t>Wyznaczenie tej charakterystyki polegało na</w:t>
+      </w:r>
+      <w:r>
+        <w:t xml:space="preserve"> odczytaniu czasu</w:t>
+      </w:r>
+      <w:r>
+        <w:t xml:space="preserve"> </w:t>
+      </w:r>
+      <w:r>
+        <w:t>opróżniania</w:t>
+      </w:r>
+      <w:r>
+        <w:t xml:space="preserve"> górnego zbiornika przy różnych </w:t>
+      </w:r>
+      <w:r>
+        <w:t>wartości współczynnika wyp</w:t>
+      </w:r>
+      <w:r>
+        <w:t>ełnienia.</w:t>
+      </w:r>
+      <w:r>
+        <w:t xml:space="preserve"> Podczas doświadczenia pompa była nieaktywna, a zawór kulowy był zamknięty.  </w:t>
+      </w:r>
+      <w:r>
+        <w:t xml:space="preserve">W czasie wyznaczania charakterystyki </w:t>
+      </w:r>
+      <w:r>
+        <w:t>elektrozaworu</w:t>
+      </w:r>
+      <w:r>
+        <w:t xml:space="preserve"> sterowano sygnał</w:t>
+      </w:r>
+      <w:r>
+        <w:t>em</w:t>
+      </w:r>
+      <w:r>
+        <w:t xml:space="preserve"> PWM z zakresu 0,</w:t>
+      </w:r>
+      <w:r>
+        <w:t>4</w:t>
+      </w:r>
+      <w:r>
+        <w:t xml:space="preserve"> </w:t>
+      </w:r>
+      <w:r>
+        <w:t>–</w:t>
+      </w:r>
+      <w:r>
+        <w:t xml:space="preserve"> 1</w:t>
+      </w:r>
+      <w:r>
+        <w:t xml:space="preserve">, który wpływał na stopień otwarcia zaworu. Ze względu na bardzo małą </w:t>
+      </w:r>
+      <w:r>
+        <w:t>przepustowość elektrozaworu pominięto sygnał PWM z zakresu 0 - 0,4. Na podstawie wzoru () wyznaczono przelotowość zaworu.</w:t>
+      </w:r>
+    </w:p>
+    <w:p>
+      <w:pPr>
+        <w:jc w:val="both"/>
+      </w:pPr>
+    </w:p>
+    <w:p>
+      <w:pPr>
+        <w:jc w:val="center"/>
+      </w:pPr>
+      <m:oMathPara>
+        <m:oMath>
+          <m:sSub>
+            <m:sSubPr>
+              <m:ctrlPr>
+                <w:rPr>
+                  <w:rFonts w:ascii="Cambria Math" w:hAnsi="Cambria Math"/>
+                  <w:i/>
+                </w:rPr>
+              </m:ctrlPr>
+            </m:sSubPr>
+            <m:e>
+              <m:r>
+                <w:rPr>
+                  <w:rFonts w:ascii="Cambria Math" w:hAnsi="Cambria Math"/>
+                </w:rPr>
+                <m:t>q</m:t>
+              </m:r>
+            </m:e>
+            <m:sub>
+              <m:r>
+                <w:rPr>
+                  <w:rFonts w:ascii="Cambria Math" w:hAnsi="Cambria Math"/>
+                </w:rPr>
+                <m:t>i</m:t>
+              </m:r>
+            </m:sub>
+          </m:sSub>
+          <m:r>
+            <w:rPr>
+              <w:rFonts w:ascii="Cambria Math" w:hAnsi="Cambria Math"/>
+            </w:rPr>
+            <m:t xml:space="preserve">= </m:t>
+          </m:r>
+          <m:f>
+            <m:fPr>
+              <m:ctrlPr>
+                <w:rPr>
+                  <w:rFonts w:ascii="Cambria Math" w:hAnsi="Cambria Math"/>
+                  <w:i/>
+                </w:rPr>
+              </m:ctrlPr>
+            </m:fPr>
+            <m:num>
+              <m:r>
+                <w:rPr>
+                  <w:rFonts w:ascii="Cambria Math" w:hAnsi="Cambria Math"/>
+                </w:rPr>
+                <m:t>∆h</m:t>
+              </m:r>
+              <m:r>
+                <w:rPr>
+                  <w:rFonts w:ascii="Cambria Math" w:hAnsi="Cambria Math"/>
+                </w:rPr>
+                <m:t>aw</m:t>
+              </m:r>
+            </m:num>
+            <m:den>
+              <m:sSub>
+                <m:sSubPr>
+                  <m:ctrlPr>
+                    <w:rPr>
+                      <w:rFonts w:ascii="Cambria Math" w:hAnsi="Cambria Math"/>
+                      <w:i/>
+                    </w:rPr>
+                  </m:ctrlPr>
+                </m:sSubPr>
+                <m:e>
+                  <m:r>
+                    <w:rPr>
+                      <w:rFonts w:ascii="Cambria Math" w:hAnsi="Cambria Math"/>
+                    </w:rPr>
+                    <m:t>t</m:t>
+                  </m:r>
+                </m:e>
+                <m:sub>
+                  <m:r>
+                    <w:rPr>
+                      <w:rFonts w:ascii="Cambria Math" w:hAnsi="Cambria Math"/>
+                    </w:rPr>
+                    <m:t>i</m:t>
+                  </m:r>
+                </m:sub>
+              </m:sSub>
+            </m:den>
+          </m:f>
+        </m:oMath>
+      </m:oMathPara>
+    </w:p>
+    <w:p>
+      <w:pPr>
+        <w:jc w:val="both"/>
+      </w:pPr>
+      <w:r>
+        <w:t>gdzie:</w:t>
+      </w:r>
+    </w:p>
+    <w:p>
+      <w:pPr>
+        <w:jc w:val="both"/>
+      </w:pPr>
+      <w:r>
+        <w:tab/>
+      </w:r>
+      <m:oMath>
+        <m:sSub>
+          <m:sSubPr>
+            <m:ctrlPr>
+              <w:rPr>
+                <w:rFonts w:ascii="Cambria Math" w:hAnsi="Cambria Math"/>
+                <w:i/>
+              </w:rPr>
+            </m:ctrlPr>
+          </m:sSubPr>
+          <m:e>
+            <m:r>
+              <w:rPr>
+                <w:rFonts w:ascii="Cambria Math" w:hAnsi="Cambria Math"/>
+              </w:rPr>
+              <m:t>t</m:t>
+            </m:r>
+          </m:e>
+          <m:sub>
+            <m:r>
+              <w:rPr>
+                <w:rFonts w:ascii="Cambria Math" w:hAnsi="Cambria Math"/>
+              </w:rPr>
+              <m:t>i</m:t>
+            </m:r>
+          </m:sub>
+        </m:sSub>
+      </m:oMath>
+      <w:r>
+        <w:t xml:space="preserve"> - </w:t>
+      </w:r>
+      <w:r>
+        <w:t xml:space="preserve"> odczytany czas </w:t>
+      </w:r>
+      <w:r>
+        <w:t>opróżnienia</w:t>
+      </w:r>
+      <w:r>
+        <w:t xml:space="preserve"> zbiornika dla ustalonego współczynnika wypełnienia</w:t>
+      </w:r>
+      <w:r>
+        <w:t>,</w:t>
+      </w:r>
+    </w:p>
+    <w:p>
+      <w:pPr>
+        <w:ind w:firstLine="720"/>
+        <w:jc w:val="both"/>
+      </w:pPr>
+      <m:oMath>
+        <m:r>
+          <w:rPr>
+            <w:rFonts w:ascii="Cambria Math" w:hAnsi="Cambria Math"/>
+          </w:rPr>
+          <w:lastRenderedPageBreak/>
+          <m:t>a, w</m:t>
+        </m:r>
+      </m:oMath>
+      <w:r>
+        <w:t xml:space="preserve"> - </w:t>
+      </w:r>
+      <w:r>
+        <w:t>wymiary geometryczne górnego zbiornik</w:t>
+      </w:r>
+      <w:r>
+        <w:t>a</w:t>
+      </w:r>
+      <w:r>
+        <w:t>,</w:t>
+      </w:r>
+    </w:p>
+    <w:p>
+      <w:pPr>
+        <w:ind w:firstLine="720"/>
+        <w:jc w:val="both"/>
+      </w:pPr>
+      <m:oMath>
+        <m:r>
+          <w:rPr>
+            <w:rFonts w:ascii="Cambria Math" w:hAnsi="Cambria Math"/>
+          </w:rPr>
+          <m:t>∆</m:t>
+        </m:r>
+        <m:r>
+          <w:rPr>
+            <w:rFonts w:ascii="Cambria Math" w:hAnsi="Cambria Math"/>
+          </w:rPr>
+          <m:t>h</m:t>
+        </m:r>
+      </m:oMath>
+      <w:r>
+        <w:t xml:space="preserve"> - zmiana poziomu wody w zbiorniku.</w:t>
+      </w:r>
+    </w:p>
+    <w:p>
+      <w:pPr>
+        <w:jc w:val="both"/>
+      </w:pPr>
+    </w:p>
+    <w:p>
+      <w:pPr>
+        <w:jc w:val="both"/>
+      </w:pPr>
+      <w:r>
+        <w:t>Do wyznaczenia współczynników wielomianu</w:t>
+      </w:r>
+      <w:r>
+        <w:t xml:space="preserve"> II</w:t>
+      </w:r>
+      <w:r>
+        <w:t xml:space="preserve"> (numer równania), który odzwierciedla charakterystykę przepustowości pompy posłużono się funkcją </w:t>
+      </w:r>
+      <w:proofErr w:type="spellStart"/>
+      <w:r>
+        <w:rPr>
+          <w:i/>
+        </w:rPr>
+        <w:t>polyfit</w:t>
+      </w:r>
+      <w:proofErr w:type="spellEnd"/>
+      <w:r>
+        <w:t>, jej rezultat umieszczono w tabelce nr .</w:t>
+      </w:r>
+    </w:p>
+    <w:p>
+      <w:pPr>
+        <w:jc w:val="both"/>
+        <w:rPr>
+          <w:b/>
+        </w:rPr>
+      </w:pPr>
+    </w:p>
+    <w:p>
+      <w:pPr>
+        <w:jc w:val="center"/>
+      </w:pPr>
+      <m:oMathPara>
+        <m:oMath>
+          <m:r>
+            <w:rPr>
+              <w:rFonts w:ascii="Cambria Math" w:hAnsi="Cambria Math"/>
+            </w:rPr>
+            <m:t>q</m:t>
+          </m:r>
+          <m:d>
+            <m:dPr>
+              <m:ctrlPr>
+                <w:rPr>
+                  <w:rFonts w:ascii="Cambria Math" w:hAnsi="Cambria Math"/>
+                  <w:i/>
+                </w:rPr>
+              </m:ctrlPr>
+            </m:dPr>
+            <m:e>
+              <m:r>
+                <w:rPr>
+                  <w:rFonts w:ascii="Cambria Math" w:hAnsi="Cambria Math"/>
+                </w:rPr>
+                <m:t>w</m:t>
+              </m:r>
+            </m:e>
+          </m:d>
+          <m:r>
+            <w:rPr>
+              <w:rFonts w:ascii="Cambria Math" w:hAnsi="Cambria Math"/>
+            </w:rPr>
+            <m:t>=</m:t>
+          </m:r>
+          <m:r>
+            <w:rPr>
+              <w:rFonts w:ascii="Cambria Math" w:hAnsi="Cambria Math"/>
+            </w:rPr>
+            <m:t>a</m:t>
+          </m:r>
+          <m:sSup>
+            <m:sSupPr>
+              <m:ctrlPr>
+                <w:rPr>
+                  <w:rFonts w:ascii="Cambria Math" w:hAnsi="Cambria Math"/>
+                  <w:i/>
+                </w:rPr>
+              </m:ctrlPr>
+            </m:sSupPr>
+            <m:e>
+              <m:r>
+                <w:rPr>
+                  <w:rFonts w:ascii="Cambria Math" w:hAnsi="Cambria Math"/>
+                </w:rPr>
+                <m:t>w</m:t>
+              </m:r>
+            </m:e>
+            <m:sup>
+              <m:r>
+                <w:rPr>
+                  <w:rFonts w:ascii="Cambria Math" w:hAnsi="Cambria Math"/>
+                </w:rPr>
+                <m:t>2</m:t>
+              </m:r>
+            </m:sup>
+          </m:sSup>
+          <m:r>
+            <w:rPr>
+              <w:rFonts w:ascii="Cambria Math" w:hAnsi="Cambria Math"/>
+            </w:rPr>
+            <m:t>+</m:t>
+          </m:r>
+          <m:r>
+            <w:rPr>
+              <w:rFonts w:ascii="Cambria Math" w:hAnsi="Cambria Math"/>
+            </w:rPr>
+            <m:t>b</m:t>
+          </m:r>
+          <m:r>
+            <w:rPr>
+              <w:rFonts w:ascii="Cambria Math" w:hAnsi="Cambria Math"/>
+            </w:rPr>
+            <m:t>w+</m:t>
+          </m:r>
+          <m:r>
+            <w:rPr>
+              <w:rFonts w:ascii="Cambria Math" w:hAnsi="Cambria Math"/>
+            </w:rPr>
+            <m:t>c</m:t>
+          </m:r>
+        </m:oMath>
+      </m:oMathPara>
+    </w:p>
+    <w:p>
+      <w:pPr>
+        <w:jc w:val="center"/>
+      </w:pPr>
+    </w:p>
+    <w:p>
+      <w:r>
+        <w:t>gdzie:</w:t>
+      </w:r>
+    </w:p>
+    <w:p>
+      <w:r>
+        <w:tab/>
+      </w:r>
+      <m:oMath>
+        <m:r>
+          <w:rPr>
+            <w:rFonts w:ascii="Cambria Math" w:hAnsi="Cambria Math"/>
+          </w:rPr>
+          <m:t>q</m:t>
+        </m:r>
+      </m:oMath>
+      <w:r>
+        <w:t xml:space="preserve"> – </w:t>
+      </w:r>
+      <w:r>
+        <w:t>przepustowość</w:t>
+      </w:r>
+      <w:r>
+        <w:t xml:space="preserve"> pompy [cm</w:t>
+      </w:r>
+      <w:r>
+        <w:rPr>
+          <w:vertAlign w:val="superscript"/>
+        </w:rPr>
+        <w:t>3</w:t>
+      </w:r>
+      <w:r>
+        <w:t>/s],</w:t>
+      </w:r>
+    </w:p>
+    <w:p>
+      <w:r>
+        <w:tab/>
+      </w:r>
+      <m:oMath>
+        <m:r>
+          <w:rPr>
+            <w:rFonts w:ascii="Cambria Math" w:hAnsi="Cambria Math"/>
+          </w:rPr>
+          <m:t>w</m:t>
+        </m:r>
+      </m:oMath>
+      <w:r>
+        <w:t xml:space="preserve"> – </w:t>
+      </w:r>
+      <w:r>
+        <w:t>wartość współczynnika wypełnienia PWM</w:t>
+      </w:r>
+      <w:r>
+        <w:t xml:space="preserve">. </w:t>
+      </w:r>
+    </w:p>
+    <w:tbl>
+      <w:tblPr>
+        <w:tblStyle w:val="Siatkatabeli"/>
+        <w:tblW w:w="7948" w:type="dxa"/>
+        <w:jc w:val="center"/>
+        <w:tblLook w:val="04A0" w:firstRow="1" w:lastRow="0" w:firstColumn="1" w:lastColumn="0" w:noHBand="0" w:noVBand="1"/>
+      </w:tblPr>
+      <w:tblGrid>
+        <w:gridCol w:w="1987"/>
+        <w:gridCol w:w="1987"/>
+        <w:gridCol w:w="1987"/>
+        <w:gridCol w:w="1987"/>
+      </w:tblGrid>
+      <w:tr>
+        <w:trPr>
+          <w:trHeight w:val="626"/>
+          <w:jc w:val="center"/>
+        </w:trPr>
+        <w:tc>
+          <w:tcPr>
+            <w:tcW w:w="1987" w:type="dxa"/>
+            <w:vAlign w:val="center"/>
+          </w:tcPr>
+          <w:p>
+            <w:pPr>
+              <w:pBdr>
+                <w:top w:val="none" w:sz="0" w:space="0" w:color="auto"/>
+                <w:left w:val="none" w:sz="0" w:space="0" w:color="auto"/>
+                <w:bottom w:val="none" w:sz="0" w:space="0" w:color="auto"/>
+                <w:right w:val="none" w:sz="0" w:space="0" w:color="auto"/>
+                <w:between w:val="none" w:sz="0" w:space="0" w:color="auto"/>
+              </w:pBdr>
+              <w:jc w:val="center"/>
+            </w:pPr>
+            <w:r>
+              <w:t>Współczynnik</w:t>
+            </w:r>
+          </w:p>
+        </w:tc>
+        <w:tc>
+          <w:tcPr>
+            <w:tcW w:w="1987" w:type="dxa"/>
+            <w:vAlign w:val="center"/>
+          </w:tcPr>
+          <w:p>
+            <w:pPr>
+              <w:pBdr>
+                <w:top w:val="none" w:sz="0" w:space="0" w:color="auto"/>
+                <w:left w:val="none" w:sz="0" w:space="0" w:color="auto"/>
+                <w:bottom w:val="none" w:sz="0" w:space="0" w:color="auto"/>
+                <w:right w:val="none" w:sz="0" w:space="0" w:color="auto"/>
+                <w:between w:val="none" w:sz="0" w:space="0" w:color="auto"/>
+              </w:pBdr>
+              <w:jc w:val="center"/>
+            </w:pPr>
+            <w:r>
+              <w:t>a</w:t>
+            </w:r>
+          </w:p>
+        </w:tc>
+        <w:tc>
+          <w:tcPr>
+            <w:tcW w:w="1987" w:type="dxa"/>
+            <w:vAlign w:val="center"/>
+          </w:tcPr>
+          <w:p>
+            <w:pPr>
+              <w:pBdr>
+                <w:top w:val="none" w:sz="0" w:space="0" w:color="auto"/>
+                <w:left w:val="none" w:sz="0" w:space="0" w:color="auto"/>
+                <w:bottom w:val="none" w:sz="0" w:space="0" w:color="auto"/>
+                <w:right w:val="none" w:sz="0" w:space="0" w:color="auto"/>
+                <w:between w:val="none" w:sz="0" w:space="0" w:color="auto"/>
+              </w:pBdr>
+              <w:jc w:val="center"/>
+            </w:pPr>
+            <w:r>
+              <w:t>b</w:t>
+            </w:r>
+          </w:p>
+        </w:tc>
+        <w:tc>
+          <w:tcPr>
+            <w:tcW w:w="1987" w:type="dxa"/>
+            <w:vAlign w:val="center"/>
+          </w:tcPr>
+          <w:p>
+            <w:pPr>
+              <w:pBdr>
+                <w:top w:val="none" w:sz="0" w:space="0" w:color="auto"/>
+                <w:left w:val="none" w:sz="0" w:space="0" w:color="auto"/>
+                <w:bottom w:val="none" w:sz="0" w:space="0" w:color="auto"/>
+                <w:right w:val="none" w:sz="0" w:space="0" w:color="auto"/>
+                <w:between w:val="none" w:sz="0" w:space="0" w:color="auto"/>
+              </w:pBdr>
+              <w:jc w:val="center"/>
+            </w:pPr>
+            <w:r>
+              <w:t>c</w:t>
+            </w:r>
+          </w:p>
+        </w:tc>
+      </w:tr>
+      <w:tr>
+        <w:trPr>
+          <w:trHeight w:val="592"/>
+          <w:jc w:val="center"/>
+        </w:trPr>
+        <w:tc>
+          <w:tcPr>
+            <w:tcW w:w="1987" w:type="dxa"/>
+            <w:vAlign w:val="center"/>
+          </w:tcPr>
+          <w:p>
+            <w:pPr>
+              <w:pBdr>
+                <w:top w:val="none" w:sz="0" w:space="0" w:color="auto"/>
+                <w:left w:val="none" w:sz="0" w:space="0" w:color="auto"/>
+                <w:bottom w:val="none" w:sz="0" w:space="0" w:color="auto"/>
+                <w:right w:val="none" w:sz="0" w:space="0" w:color="auto"/>
+                <w:between w:val="none" w:sz="0" w:space="0" w:color="auto"/>
+              </w:pBdr>
+              <w:jc w:val="center"/>
+            </w:pPr>
+            <w:r>
+              <w:t>Wartość</w:t>
+            </w:r>
+          </w:p>
+        </w:tc>
+        <w:tc>
+          <w:tcPr>
+            <w:tcW w:w="1987" w:type="dxa"/>
+            <w:vAlign w:val="center"/>
+          </w:tcPr>
+          <w:p>
+            <w:pPr>
+              <w:pBdr>
+                <w:top w:val="none" w:sz="0" w:space="0" w:color="auto"/>
+                <w:left w:val="none" w:sz="0" w:space="0" w:color="auto"/>
+                <w:bottom w:val="none" w:sz="0" w:space="0" w:color="auto"/>
+                <w:right w:val="none" w:sz="0" w:space="0" w:color="auto"/>
+                <w:between w:val="none" w:sz="0" w:space="0" w:color="auto"/>
+              </w:pBdr>
+              <w:jc w:val="center"/>
+            </w:pPr>
+          </w:p>
+        </w:tc>
+        <w:tc>
+          <w:tcPr>
+            <w:tcW w:w="1987" w:type="dxa"/>
+            <w:vAlign w:val="center"/>
+          </w:tcPr>
+          <w:p>
+            <w:pPr>
+              <w:pBdr>
+                <w:top w:val="none" w:sz="0" w:space="0" w:color="auto"/>
+                <w:left w:val="none" w:sz="0" w:space="0" w:color="auto"/>
+                <w:bottom w:val="none" w:sz="0" w:space="0" w:color="auto"/>
+                <w:right w:val="none" w:sz="0" w:space="0" w:color="auto"/>
+                <w:between w:val="none" w:sz="0" w:space="0" w:color="auto"/>
+              </w:pBdr>
+              <w:jc w:val="center"/>
+            </w:pPr>
+          </w:p>
+        </w:tc>
+        <w:tc>
+          <w:tcPr>
+            <w:tcW w:w="1987" w:type="dxa"/>
+            <w:vAlign w:val="center"/>
+          </w:tcPr>
+          <w:p>
+            <w:pPr>
+              <w:pBdr>
+                <w:top w:val="none" w:sz="0" w:space="0" w:color="auto"/>
+                <w:left w:val="none" w:sz="0" w:space="0" w:color="auto"/>
+                <w:bottom w:val="none" w:sz="0" w:space="0" w:color="auto"/>
+                <w:right w:val="none" w:sz="0" w:space="0" w:color="auto"/>
+                <w:between w:val="none" w:sz="0" w:space="0" w:color="auto"/>
+              </w:pBdr>
+              <w:jc w:val="center"/>
+            </w:pPr>
+          </w:p>
+        </w:tc>
+      </w:tr>
+    </w:tbl>
+    <w:p/>
+    <w:p>
+      <w:pPr>
+        <w:jc w:val="center"/>
+        <w:rPr>
+          <w:b/>
+        </w:rPr>
+      </w:pPr>
+      <w:r>
+        <w:rPr>
+          <w:b/>
+        </w:rPr>
+        <w:t xml:space="preserve">Tab. Współczynniki </w:t>
+      </w:r>
+      <w:r>
+        <w:rPr>
+          <w:b/>
+        </w:rPr>
+        <w:t>wielomianu III</w:t>
+      </w:r>
+      <w:r>
+        <w:rPr>
+          <w:b/>
+        </w:rPr>
+        <w:t xml:space="preserve"> dla charakterystyki wydajności pompy</w:t>
+      </w:r>
+      <w:r>
+        <w:rPr>
+          <w:b/>
+        </w:rPr>
+        <w:t>.</w:t>
+      </w:r>
+    </w:p>
+    <w:p>
+      <w:pPr>
+        <w:jc w:val="both"/>
+        <w:rPr>
+          <w:b/>
+        </w:rPr>
+      </w:pPr>
+    </w:p>
+    <w:p>
+      <w:pPr>
+        <w:jc w:val="both"/>
+        <w:rPr>
+          <w:b/>
+        </w:rPr>
+      </w:pPr>
+    </w:p>
     <w:sectPr>
       <w:pgSz w:w="12240" w:h="15840"/>
       <w:pgMar w:top="1440" w:right="1440" w:bottom="1440" w:left="1440" w:header="0" w:footer="708" w:gutter="0"/>
@@ -3891,7 +4617,7 @@
     <w:lsdException w:name="Table Web 2" w:semiHidden="1" w:unhideWhenUsed="1"/>
     <w:lsdException w:name="Table Web 3" w:semiHidden="1" w:unhideWhenUsed="1"/>
     <w:lsdException w:name="Balloon Text" w:semiHidden="1" w:unhideWhenUsed="1"/>
-    <w:lsdException w:name="Table Grid" w:semiHidden="1" w:uiPriority="59" w:unhideWhenUsed="1"/>
+    <w:lsdException w:name="Table Grid" w:uiPriority="59"/>
     <w:lsdException w:name="Table Theme" w:semiHidden="1" w:unhideWhenUsed="1"/>
     <w:lsdException w:name="Placeholder Text" w:semiHidden="1"/>
     <w:lsdException w:name="No Spacing" w:uiPriority="1" w:qFormat="1"/>
@@ -4636,7 +5362,7 @@
 </file>
 
 <file path=customXml/itemProps1.xml><?xml version="1.0" encoding="utf-8"?>
-<ds:datastoreItem xmlns:ds="http://schemas.openxmlformats.org/officeDocument/2006/customXml" ds:itemID="{95D7B5F2-9A30-4384-9F51-E48E24914BBB}">
+<ds:datastoreItem xmlns:ds="http://schemas.openxmlformats.org/officeDocument/2006/customXml" ds:itemID="{8270D0E3-A43D-4D19-9E54-683E364196D9}">
   <ds:schemaRefs>
     <ds:schemaRef ds:uri="http://schemas.openxmlformats.org/officeDocument/2006/bibliography"/>
   </ds:schemaRefs>

</xml_diff>

<commit_message>
identyfikacja zaworu - opis w sprawku
</commit_message>
<xml_diff>
--- a/LP/LaboratoriumProblemowe.docx
+++ b/LP/LaboratoriumProblemowe.docx
@@ -601,26 +601,60 @@
                 <w:rPr>
                   <w:rFonts w:ascii="Cambria Math" w:eastAsia="Cambria Math" w:hAnsi="Cambria Math" w:cs="Cambria Math"/>
                 </w:rPr>
-                <m:t>1</m:t>
+                <m:t>2</m:t>
               </m:r>
             </m:sub>
           </m:sSub>
-          <m:rad>
-            <m:radPr>
-              <m:degHide m:val="1"/>
+          <m:sSup>
+            <m:sSupPr>
               <m:ctrlPr>
                 <w:rPr>
                   <w:rFonts w:ascii="Cambria Math" w:eastAsia="Cambria Math" w:hAnsi="Cambria Math" w:cs="Cambria Math"/>
+                  <w:i/>
                 </w:rPr>
               </m:ctrlPr>
-            </m:radPr>
-            <m:deg/>
+            </m:sSupPr>
             <m:e>
+              <m:r>
+                <w:rPr>
+                  <w:rFonts w:ascii="Cambria Math" w:eastAsia="Cambria Math" w:hAnsi="Cambria Math" w:cs="Cambria Math"/>
+                </w:rPr>
+                <m:t>e</m:t>
+              </m:r>
+            </m:e>
+            <m:sup>
               <m:sSub>
                 <m:sSubPr>
                   <m:ctrlPr>
                     <w:rPr>
                       <w:rFonts w:ascii="Cambria Math" w:eastAsia="Cambria Math" w:hAnsi="Cambria Math" w:cs="Cambria Math"/>
+                      <w:i/>
+                    </w:rPr>
+                  </m:ctrlPr>
+                </m:sSubPr>
+                <m:e>
+                  <m:r>
+                    <w:rPr>
+                      <w:rFonts w:ascii="Cambria Math" w:eastAsia="Cambria Math" w:hAnsi="Cambria Math" w:cs="Cambria Math"/>
+                    </w:rPr>
+                    <m:t>C</m:t>
+                  </m:r>
+                </m:e>
+                <m:sub>
+                  <m:r>
+                    <w:rPr>
+                      <w:rFonts w:ascii="Cambria Math" w:eastAsia="Cambria Math" w:hAnsi="Cambria Math" w:cs="Cambria Math"/>
+                    </w:rPr>
+                    <m:t>1</m:t>
+                  </m:r>
+                </m:sub>
+              </m:sSub>
+              <m:sSub>
+                <m:sSubPr>
+                  <m:ctrlPr>
+                    <w:rPr>
+                      <w:rFonts w:ascii="Cambria Math" w:eastAsia="Cambria Math" w:hAnsi="Cambria Math" w:cs="Cambria Math"/>
+                      <w:i/>
                     </w:rPr>
                   </m:ctrlPr>
                 </m:sSubPr>
@@ -641,8 +675,8 @@
                   </m:r>
                 </m:sub>
               </m:sSub>
-            </m:e>
-          </m:rad>
+            </m:sup>
+          </m:sSup>
         </m:oMath>
       </m:oMathPara>
     </w:p>
@@ -2717,7 +2751,13 @@
         <w:t>ygnału</w:t>
       </w:r>
       <w:r>
-        <w:t xml:space="preserve"> PWM z zakresu 0,2 -</w:t>
+        <w:t xml:space="preserve"> PWM z zakresu 0,</w:t>
+      </w:r>
+      <w:r>
+        <w:t>3</w:t>
+      </w:r>
+      <w:r>
+        <w:t xml:space="preserve"> -</w:t>
       </w:r>
       <w:r>
         <w:t xml:space="preserve"> 1. Wartość ta przekładała s</w:t>
@@ -2747,7 +2787,10 @@
         <w:t>0</w:t>
       </w:r>
       <w:r>
-        <w:t>-0,2</w:t>
+        <w:t>-0,</w:t>
+      </w:r>
+      <w:r>
+        <w:t>3</w:t>
       </w:r>
       <w:r>
         <w:t xml:space="preserve"> ze względu na </w:t>
@@ -2942,9 +2985,9 @@
         </w:rPr>
         <w:drawing>
           <wp:inline distT="0" distB="0" distL="0" distR="0">
-            <wp:extent cx="4320000" cy="3240000"/>
-            <wp:effectExtent l="0" t="0" r="4445" b="0"/>
-            <wp:docPr id="4" name="Obraz 4"/>
+            <wp:extent cx="4724400" cy="3543300"/>
+            <wp:effectExtent l="0" t="0" r="0" b="0"/>
+            <wp:docPr id="6" name="Obraz 6" descr="D:\Studia_repo\studia\LP\Nasze\Identyfikacja\Pompa\pompa_chka.png"/>
             <wp:cNvGraphicFramePr>
               <a:graphicFrameLocks xmlns:a="http://schemas.openxmlformats.org/drawingml/2006/main" noChangeAspect="1"/>
             </wp:cNvGraphicFramePr>
@@ -2952,7 +2995,7 @@
               <a:graphicData uri="http://schemas.openxmlformats.org/drawingml/2006/picture">
                 <pic:pic xmlns:pic="http://schemas.openxmlformats.org/drawingml/2006/picture">
                   <pic:nvPicPr>
-                    <pic:cNvPr id="0" name="Picture 5"/>
+                    <pic:cNvPr id="0" name="Picture 4" descr="D:\Studia_repo\studia\LP\Nasze\Identyfikacja\Pompa\pompa_chka.png"/>
                     <pic:cNvPicPr>
                       <a:picLocks noChangeAspect="1" noChangeArrowheads="1"/>
                     </pic:cNvPicPr>
@@ -2973,7 +3016,7 @@
                   <pic:spPr bwMode="auto">
                     <a:xfrm>
                       <a:off x="0" y="0"/>
-                      <a:ext cx="4320000" cy="3240000"/>
+                      <a:ext cx="4733149" cy="3549862"/>
                     </a:xfrm>
                     <a:prstGeom prst="rect">
                       <a:avLst/>
@@ -3023,11 +3066,10 @@
         <w:jc w:val="both"/>
       </w:pPr>
       <w:r>
-        <w:lastRenderedPageBreak/>
         <w:tab/>
       </w:r>
       <w:r>
-        <w:t>Do wyznaczenia współczynników wielomianu III stopnia</w:t>
+        <w:t>Do wyznaczenia współczynników wielomianu II stopnia</w:t>
       </w:r>
       <w:r>
         <w:t xml:space="preserve"> </w:t>
@@ -3116,7 +3158,7 @@
                 <w:rPr>
                   <w:rFonts w:ascii="Cambria Math" w:hAnsi="Cambria Math"/>
                 </w:rPr>
-                <m:t>3</m:t>
+                <m:t>2</m:t>
               </m:r>
             </m:sup>
           </m:sSup>
@@ -3124,39 +3166,25 @@
             <w:rPr>
               <w:rFonts w:ascii="Cambria Math" w:hAnsi="Cambria Math"/>
             </w:rPr>
-            <m:t>+b</m:t>
+            <m:t>+</m:t>
           </m:r>
-          <m:sSup>
-            <m:sSupPr>
-              <m:ctrlPr>
-                <w:rPr>
-                  <w:rFonts w:ascii="Cambria Math" w:hAnsi="Cambria Math"/>
-                  <w:i/>
-                </w:rPr>
-              </m:ctrlPr>
-            </m:sSupPr>
-            <m:e>
-              <m:r>
-                <w:rPr>
-                  <w:rFonts w:ascii="Cambria Math" w:hAnsi="Cambria Math"/>
-                </w:rPr>
-                <m:t>w</m:t>
-              </m:r>
-            </m:e>
-            <m:sup>
-              <m:r>
-                <w:rPr>
-                  <w:rFonts w:ascii="Cambria Math" w:hAnsi="Cambria Math"/>
-                </w:rPr>
-                <m:t>2</m:t>
-              </m:r>
-            </m:sup>
-          </m:sSup>
           <m:r>
             <w:rPr>
               <w:rFonts w:ascii="Cambria Math" w:hAnsi="Cambria Math"/>
             </w:rPr>
-            <m:t>+cw+d</m:t>
+            <m:t>b</m:t>
+          </m:r>
+          <m:r>
+            <w:rPr>
+              <w:rFonts w:ascii="Cambria Math" w:hAnsi="Cambria Math"/>
+            </w:rPr>
+            <m:t>w+</m:t>
+          </m:r>
+          <m:r>
+            <w:rPr>
+              <w:rFonts w:ascii="Cambria Math" w:hAnsi="Cambria Math"/>
+            </w:rPr>
+            <m:t>c</m:t>
           </m:r>
         </m:oMath>
       </m:oMathPara>
@@ -3193,7 +3221,10 @@
         <w:t>3</w:t>
       </w:r>
       <w:r>
-        <w:t>/s],</w:t>
+        <w:t>/s</w:t>
+      </w:r>
+      <w:r>
+        <w:t>],</w:t>
       </w:r>
     </w:p>
     <w:p>
@@ -3221,11 +3252,11 @@
     <w:tbl>
       <w:tblPr>
         <w:tblStyle w:val="Siatkatabeli"/>
-        <w:tblW w:w="9935" w:type="dxa"/>
+        <w:tblW w:w="7948" w:type="dxa"/>
+        <w:jc w:val="center"/>
         <w:tblLook w:val="04A0" w:firstRow="1" w:lastRow="0" w:firstColumn="1" w:lastColumn="0" w:noHBand="0" w:noVBand="1"/>
       </w:tblPr>
       <w:tblGrid>
-        <w:gridCol w:w="1987"/>
         <w:gridCol w:w="1987"/>
         <w:gridCol w:w="1987"/>
         <w:gridCol w:w="1987"/>
@@ -3234,6 +3265,7 @@
       <w:tr>
         <w:trPr>
           <w:trHeight w:val="626"/>
+          <w:jc w:val="center"/>
         </w:trPr>
         <w:tc>
           <w:tcPr>
@@ -3319,31 +3351,11 @@
             </w:r>
           </w:p>
         </w:tc>
-        <w:tc>
-          <w:tcPr>
-            <w:tcW w:w="1987" w:type="dxa"/>
-            <w:vAlign w:val="center"/>
-          </w:tcPr>
-          <w:p>
-            <w:pPr>
-              <w:pBdr>
-                <w:top w:val="none" w:sz="0" w:space="0" w:color="auto"/>
-                <w:left w:val="none" w:sz="0" w:space="0" w:color="auto"/>
-                <w:bottom w:val="none" w:sz="0" w:space="0" w:color="auto"/>
-                <w:right w:val="none" w:sz="0" w:space="0" w:color="auto"/>
-                <w:between w:val="none" w:sz="0" w:space="0" w:color="auto"/>
-              </w:pBdr>
-              <w:jc w:val="center"/>
-            </w:pPr>
-            <w:r>
-              <w:t>d</w:t>
-            </w:r>
-          </w:p>
-        </w:tc>
       </w:tr>
       <w:tr>
         <w:trPr>
           <w:trHeight w:val="592"/>
+          <w:jc w:val="center"/>
         </w:trPr>
         <w:tc>
           <w:tcPr>
@@ -3383,7 +3395,7 @@
               <w:jc w:val="center"/>
             </w:pPr>
             <w:r>
-              <w:t>215.92</w:t>
+              <w:t>-53.39</w:t>
             </w:r>
           </w:p>
         </w:tc>
@@ -3404,7 +3416,7 @@
               <w:jc w:val="center"/>
             </w:pPr>
             <w:r>
-              <w:t>-485.51</w:t>
+              <w:t>209.01</w:t>
             </w:r>
           </w:p>
         </w:tc>
@@ -3425,28 +3437,7 @@
               <w:jc w:val="center"/>
             </w:pPr>
             <w:r>
-              <w:t>478.46</w:t>
-            </w:r>
-          </w:p>
-        </w:tc>
-        <w:tc>
-          <w:tcPr>
-            <w:tcW w:w="1987" w:type="dxa"/>
-            <w:vAlign w:val="center"/>
-          </w:tcPr>
-          <w:p>
-            <w:pPr>
-              <w:pBdr>
-                <w:top w:val="none" w:sz="0" w:space="0" w:color="auto"/>
-                <w:left w:val="none" w:sz="0" w:space="0" w:color="auto"/>
-                <w:bottom w:val="none" w:sz="0" w:space="0" w:color="auto"/>
-                <w:right w:val="none" w:sz="0" w:space="0" w:color="auto"/>
-                <w:between w:val="none" w:sz="0" w:space="0" w:color="auto"/>
-              </w:pBdr>
-              <w:jc w:val="center"/>
-            </w:pPr>
-            <w:r>
-              <w:t>-68.07</w:t>
+              <w:t>-10.63</w:t>
             </w:r>
           </w:p>
         </w:tc>
@@ -3505,7 +3496,6 @@
       <w:pPr>
         <w:jc w:val="center"/>
       </w:pPr>
-      <w:bookmarkStart w:id="0" w:name="_GoBack"/>
       <w:r>
         <w:rPr>
           <w:noProof/>
@@ -3560,7 +3550,6 @@
           </wp:inline>
         </w:drawing>
       </w:r>
-      <w:bookmarkEnd w:id="0"/>
     </w:p>
     <w:p>
       <w:pPr>
@@ -3603,7 +3592,7 @@
         <w:rPr>
           <w:b/>
         </w:rPr>
-        <w:t>Charakterystyka przepustowości elektrozaworu</w:t>
+        <w:t>Identyfikacja współczynników wypływu</w:t>
       </w:r>
     </w:p>
     <w:p>
@@ -3612,7 +3601,19 @@
         <w:jc w:val="both"/>
       </w:pPr>
       <w:r>
-        <w:t>Charakterystyka przepustowości elektrozaworu</w:t>
+        <w:t>Ostatnim etapem procesu identyfikacji było wyznaczenie parametrów wypływów modelu matematycznego (nr równania). Pierwszym krokiem w tym celu było wyznaczenie c</w:t>
+      </w:r>
+      <w:r>
+        <w:t>harakterystyk</w:t>
+      </w:r>
+      <w:r>
+        <w:t>i</w:t>
+      </w:r>
+      <w:r>
+        <w:t xml:space="preserve"> przepustowości elektrozaworu</w:t>
+      </w:r>
+      <w:r>
+        <w:t>, która</w:t>
       </w:r>
       <w:r>
         <w:t xml:space="preserve"> opisuje zależność pomiędzy </w:t>
@@ -3648,49 +3649,13 @@
         <w:t xml:space="preserve"> </w:t>
       </w:r>
       <w:r>
-        <w:t>opróżniania</w:t>
-      </w:r>
-      <w:r>
-        <w:t xml:space="preserve"> górnego zbiornika przy różnych </w:t>
+        <w:t xml:space="preserve">opróżniania górnego zbiornika przy różnych </w:t>
       </w:r>
       <w:r>
         <w:t>wartości współczynnika wyp</w:t>
       </w:r>
       <w:r>
-        <w:t>ełnienia.</w:t>
-      </w:r>
-      <w:r>
-        <w:t xml:space="preserve"> Podczas doświadczenia pompa była nieaktywna, a zawór kulowy był zamknięty.  </w:t>
-      </w:r>
-      <w:r>
-        <w:t xml:space="preserve">W czasie wyznaczania charakterystyki </w:t>
-      </w:r>
-      <w:r>
-        <w:t>elektrozaworu</w:t>
-      </w:r>
-      <w:r>
-        <w:t xml:space="preserve"> sterowano sygnał</w:t>
-      </w:r>
-      <w:r>
-        <w:t>em</w:t>
-      </w:r>
-      <w:r>
-        <w:t xml:space="preserve"> PWM z zakresu 0,</w:t>
-      </w:r>
-      <w:r>
-        <w:t>4</w:t>
-      </w:r>
-      <w:r>
-        <w:t xml:space="preserve"> </w:t>
-      </w:r>
-      <w:r>
-        <w:t>–</w:t>
-      </w:r>
-      <w:r>
-        <w:t xml:space="preserve"> 1</w:t>
-      </w:r>
-      <w:r>
-        <w:t xml:space="preserve">, który wpływał na stopień otwarcia zaworu. Ze względu na bardzo małą </w:t>
+        <w:t xml:space="preserve">ełnienia. Podczas doświadczenia pompa była nieaktywna, a zawór kulowy był zamknięty.  W czasie wyznaczania charakterystyki elektrozaworu sterowano sygnałem PWM z zakresu 0,4 – 1, który wpływał na stopień otwarcia zaworu. Ze względu na bardzo małą </w:t>
       </w:r>
       <w:r>
         <w:t>przepustowość elektrozaworu pominięto sygnał PWM z zakresu 0 - 0,4. Na podstawie wzoru () wyznaczono przelotowość zaworu.</w:t>
@@ -3753,13 +3718,7 @@
                 <w:rPr>
                   <w:rFonts w:ascii="Cambria Math" w:hAnsi="Cambria Math"/>
                 </w:rPr>
-                <m:t>∆h</m:t>
-              </m:r>
-              <m:r>
-                <w:rPr>
-                  <w:rFonts w:ascii="Cambria Math" w:hAnsi="Cambria Math"/>
-                </w:rPr>
-                <m:t>aw</m:t>
+                <m:t>∆haw</m:t>
               </m:r>
             </m:num>
             <m:den>
@@ -3807,6 +3766,7 @@
         <w:jc w:val="both"/>
       </w:pPr>
       <w:r>
+        <w:lastRenderedPageBreak/>
         <w:tab/>
       </w:r>
       <m:oMath>
@@ -3863,7 +3823,6 @@
           <w:rPr>
             <w:rFonts w:ascii="Cambria Math" w:hAnsi="Cambria Math"/>
           </w:rPr>
-          <w:lastRenderedPageBreak/>
           <m:t>a, w</m:t>
         </m:r>
       </m:oMath>
@@ -3874,10 +3833,7 @@
         <w:t>wymiary geometryczne górnego zbiornik</w:t>
       </w:r>
       <w:r>
-        <w:t>a</w:t>
-      </w:r>
-      <w:r>
-        <w:t>,</w:t>
+        <w:t>a,</w:t>
       </w:r>
     </w:p>
     <w:p>
@@ -3890,13 +3846,7 @@
           <w:rPr>
             <w:rFonts w:ascii="Cambria Math" w:hAnsi="Cambria Math"/>
           </w:rPr>
-          <m:t>∆</m:t>
-        </m:r>
-        <m:r>
-          <w:rPr>
-            <w:rFonts w:ascii="Cambria Math" w:hAnsi="Cambria Math"/>
-          </w:rPr>
-          <m:t>h</m:t>
+          <m:t>∆h</m:t>
         </m:r>
       </m:oMath>
       <w:r>
@@ -3919,7 +3869,13 @@
         <w:t xml:space="preserve"> II</w:t>
       </w:r>
       <w:r>
-        <w:t xml:space="preserve"> (numer równania), który odzwierciedla charakterystykę przepustowości pompy posłużono się funkcją </w:t>
+        <w:t xml:space="preserve"> (numer równania), który odzwierciedla charakterystykę przepustowości pompy</w:t>
+      </w:r>
+      <w:r>
+        <w:t xml:space="preserve"> (Rys)</w:t>
+      </w:r>
+      <w:r>
+        <w:t xml:space="preserve"> posłużono się funkcją </w:t>
       </w:r>
       <w:proofErr w:type="spellStart"/>
       <w:r>
@@ -3931,6 +3887,9 @@
       <w:proofErr w:type="spellEnd"/>
       <w:r>
         <w:t>, jej rezultat umieszczono w tabelce nr .</w:t>
+      </w:r>
+      <w:r>
+        <w:t xml:space="preserve"> </w:t>
       </w:r>
     </w:p>
     <w:p>
@@ -3975,13 +3934,7 @@
             <w:rPr>
               <w:rFonts w:ascii="Cambria Math" w:hAnsi="Cambria Math"/>
             </w:rPr>
-            <m:t>=</m:t>
-          </m:r>
-          <m:r>
-            <w:rPr>
-              <w:rFonts w:ascii="Cambria Math" w:hAnsi="Cambria Math"/>
-            </w:rPr>
-            <m:t>a</m:t>
+            <m:t>=a</m:t>
           </m:r>
           <m:sSup>
             <m:sSupPr>
@@ -4013,25 +3966,7 @@
             <w:rPr>
               <w:rFonts w:ascii="Cambria Math" w:hAnsi="Cambria Math"/>
             </w:rPr>
-            <m:t>+</m:t>
-          </m:r>
-          <m:r>
-            <w:rPr>
-              <w:rFonts w:ascii="Cambria Math" w:hAnsi="Cambria Math"/>
-            </w:rPr>
-            <m:t>b</m:t>
-          </m:r>
-          <m:r>
-            <w:rPr>
-              <w:rFonts w:ascii="Cambria Math" w:hAnsi="Cambria Math"/>
-            </w:rPr>
-            <m:t>w+</m:t>
-          </m:r>
-          <m:r>
-            <w:rPr>
-              <w:rFonts w:ascii="Cambria Math" w:hAnsi="Cambria Math"/>
-            </w:rPr>
-            <m:t>c</m:t>
+            <m:t>+bw+c</m:t>
           </m:r>
         </m:oMath>
       </m:oMathPara>
@@ -4284,7 +4219,6 @@
         </w:tc>
       </w:tr>
     </w:tbl>
-    <w:p/>
     <w:p>
       <w:pPr>
         <w:jc w:val="center"/>
@@ -4292,6 +4226,14 @@
           <w:b/>
         </w:rPr>
       </w:pPr>
+    </w:p>
+    <w:p>
+      <w:pPr>
+        <w:jc w:val="center"/>
+        <w:rPr>
+          <w:b/>
+        </w:rPr>
+      </w:pPr>
       <w:r>
         <w:rPr>
           <w:b/>
@@ -4319,18 +4261,1464 @@
     </w:p>
     <w:p>
       <w:pPr>
+        <w:jc w:val="center"/>
+      </w:pPr>
+      <w:r>
+        <w:rPr>
+          <w:noProof/>
+        </w:rPr>
+        <w:drawing>
+          <wp:inline distT="0" distB="0" distL="0" distR="0">
+            <wp:extent cx="4320000" cy="3240000"/>
+            <wp:effectExtent l="0" t="0" r="4445" b="0"/>
+            <wp:docPr id="7" name="Obraz 7" descr="D:\Studia_repo\studia\LP\Nasze\Identyfikacja\Zawor\zaworGora_chka.png"/>
+            <wp:cNvGraphicFramePr>
+              <a:graphicFrameLocks xmlns:a="http://schemas.openxmlformats.org/drawingml/2006/main" noChangeAspect="1"/>
+            </wp:cNvGraphicFramePr>
+            <a:graphic xmlns:a="http://schemas.openxmlformats.org/drawingml/2006/main">
+              <a:graphicData uri="http://schemas.openxmlformats.org/drawingml/2006/picture">
+                <pic:pic xmlns:pic="http://schemas.openxmlformats.org/drawingml/2006/picture">
+                  <pic:nvPicPr>
+                    <pic:cNvPr id="0" name="Picture 5" descr="D:\Studia_repo\studia\LP\Nasze\Identyfikacja\Zawor\zaworGora_chka.png"/>
+                    <pic:cNvPicPr>
+                      <a:picLocks noChangeAspect="1" noChangeArrowheads="1"/>
+                    </pic:cNvPicPr>
+                  </pic:nvPicPr>
+                  <pic:blipFill>
+                    <a:blip r:embed="rId13">
+                      <a:extLst>
+                        <a:ext uri="{28A0092B-C50C-407E-A947-70E740481C1C}">
+                          <a14:useLocalDpi xmlns:a14="http://schemas.microsoft.com/office/drawing/2010/main" val="0"/>
+                        </a:ext>
+                      </a:extLst>
+                    </a:blip>
+                    <a:srcRect/>
+                    <a:stretch>
+                      <a:fillRect/>
+                    </a:stretch>
+                  </pic:blipFill>
+                  <pic:spPr bwMode="auto">
+                    <a:xfrm>
+                      <a:off x="0" y="0"/>
+                      <a:ext cx="4320000" cy="3240000"/>
+                    </a:xfrm>
+                    <a:prstGeom prst="rect">
+                      <a:avLst/>
+                    </a:prstGeom>
+                    <a:noFill/>
+                    <a:ln>
+                      <a:noFill/>
+                    </a:ln>
+                  </pic:spPr>
+                </pic:pic>
+              </a:graphicData>
+            </a:graphic>
+          </wp:inline>
+        </w:drawing>
+      </w:r>
+    </w:p>
+    <w:p>
+      <w:pPr>
+        <w:jc w:val="center"/>
+        <w:rPr>
+          <w:b/>
+        </w:rPr>
+      </w:pPr>
+      <w:r>
+        <w:rPr>
+          <w:b/>
+        </w:rPr>
+        <w:t xml:space="preserve">Rys. </w:t>
+      </w:r>
+      <w:proofErr w:type="spellStart"/>
+      <w:r>
+        <w:rPr>
+          <w:b/>
+        </w:rPr>
+        <w:t>tytul</w:t>
+      </w:r>
+      <w:proofErr w:type="spellEnd"/>
+    </w:p>
+    <w:p>
+      <w:pPr>
         <w:jc w:val="both"/>
-        <w:rPr>
-          <w:b/>
-        </w:rPr>
-      </w:pPr>
+      </w:pPr>
+      <w:r>
+        <w:lastRenderedPageBreak/>
+        <w:t>Kolejnym krokiem było wyznaczenie współczynników C</w:t>
+      </w:r>
+      <w:r>
+        <w:rPr>
+          <w:vertAlign w:val="subscript"/>
+        </w:rPr>
+        <w:t>1</w:t>
+      </w:r>
+      <w:r>
+        <w:t>, C</w:t>
+      </w:r>
+      <w:r>
+        <w:rPr>
+          <w:vertAlign w:val="subscript"/>
+        </w:rPr>
+        <w:t>2</w:t>
+      </w:r>
+      <w:r>
+        <w:t xml:space="preserve"> równania (nr równania). W tym celu wykorzystano metodę strojonego modelu, polegająca na minimalizacji wskaźnika jakości, który uwzględnia różnicę pomiędzy odpowiedziami modelu </w:t>
+      </w:r>
+      <w:r>
+        <w:t>oraz</w:t>
+      </w:r>
+      <w:r>
+        <w:t xml:space="preserve"> odpowiedziami obiektu rzeczywistego. Schemat działania tej metody przedstawiono na rysunku (nr rysunku).</w:t>
+      </w:r>
+    </w:p>
+    <w:p>
+      <w:pPr>
+        <w:jc w:val="center"/>
+      </w:pPr>
+      <w:r>
+        <w:rPr>
+          <w:noProof/>
+        </w:rPr>
+        <w:drawing>
+          <wp:inline distT="0" distB="0" distL="0" distR="0" wp14:anchorId="3CC3A8A2" wp14:editId="658A80A7">
+            <wp:extent cx="4286250" cy="2664892"/>
+            <wp:effectExtent l="0" t="0" r="0" b="2540"/>
+            <wp:docPr id="3" name="Obraz 3"/>
+            <wp:cNvGraphicFramePr>
+              <a:graphicFrameLocks xmlns:a="http://schemas.openxmlformats.org/drawingml/2006/main" noChangeAspect="1"/>
+            </wp:cNvGraphicFramePr>
+            <a:graphic xmlns:a="http://schemas.openxmlformats.org/drawingml/2006/main">
+              <a:graphicData uri="http://schemas.openxmlformats.org/drawingml/2006/picture">
+                <pic:pic xmlns:pic="http://schemas.openxmlformats.org/drawingml/2006/picture">
+                  <pic:nvPicPr>
+                    <pic:cNvPr id="1" name=""/>
+                    <pic:cNvPicPr/>
+                  </pic:nvPicPr>
+                  <pic:blipFill>
+                    <a:blip r:embed="rId14"/>
+                    <a:stretch>
+                      <a:fillRect/>
+                    </a:stretch>
+                  </pic:blipFill>
+                  <pic:spPr>
+                    <a:xfrm>
+                      <a:off x="0" y="0"/>
+                      <a:ext cx="4296420" cy="2671215"/>
+                    </a:xfrm>
+                    <a:prstGeom prst="rect">
+                      <a:avLst/>
+                    </a:prstGeom>
+                  </pic:spPr>
+                </pic:pic>
+              </a:graphicData>
+            </a:graphic>
+          </wp:inline>
+        </w:drawing>
+      </w:r>
+    </w:p>
+    <w:p>
+      <w:pPr>
+        <w:jc w:val="center"/>
+        <w:rPr>
+          <w:b/>
+        </w:rPr>
+      </w:pPr>
+      <w:r>
+        <w:rPr>
+          <w:b/>
+        </w:rPr>
+        <w:t xml:space="preserve">Rys </w:t>
+      </w:r>
+      <w:proofErr w:type="spellStart"/>
+      <w:r>
+        <w:rPr>
+          <w:b/>
+        </w:rPr>
+        <w:t>tytul</w:t>
+      </w:r>
+      <w:proofErr w:type="spellEnd"/>
     </w:p>
     <w:p>
       <w:pPr>
         <w:jc w:val="both"/>
-        <w:rPr>
-          <w:b/>
-        </w:rPr>
+      </w:pPr>
+    </w:p>
+    <w:p>
+      <w:pPr>
+        <w:jc w:val="both"/>
+      </w:pPr>
+      <w:r>
+        <w:t xml:space="preserve">Wskaźnik jakości, który został wykorzystany w/w wspomnianej metodzie, został wyrażony jako suma z kwadratu różnicy poziomów cieczy wyznaczonej przez model oraz </w:t>
+      </w:r>
+      <w:r>
+        <w:t>obiekt rzeczywisty</w:t>
+      </w:r>
+      <w:r>
+        <w:t>.</w:t>
+      </w:r>
+    </w:p>
+    <w:p>
+      <w:pPr>
+        <w:jc w:val="center"/>
+      </w:pPr>
+      <m:oMathPara>
+        <m:oMath>
+          <m:r>
+            <w:rPr>
+              <w:rFonts w:ascii="Cambria Math" w:hAnsi="Cambria Math"/>
+            </w:rPr>
+            <m:t>J=</m:t>
+          </m:r>
+          <m:nary>
+            <m:naryPr>
+              <m:chr m:val="∑"/>
+              <m:limLoc m:val="undOvr"/>
+              <m:ctrlPr>
+                <w:rPr>
+                  <w:rFonts w:ascii="Cambria Math" w:hAnsi="Cambria Math"/>
+                  <w:i/>
+                </w:rPr>
+              </m:ctrlPr>
+            </m:naryPr>
+            <m:sub>
+              <m:r>
+                <w:rPr>
+                  <w:rFonts w:ascii="Cambria Math" w:hAnsi="Cambria Math"/>
+                </w:rPr>
+                <m:t>i=1</m:t>
+              </m:r>
+            </m:sub>
+            <m:sup>
+              <m:r>
+                <w:rPr>
+                  <w:rFonts w:ascii="Cambria Math" w:hAnsi="Cambria Math"/>
+                </w:rPr>
+                <m:t>N</m:t>
+              </m:r>
+            </m:sup>
+            <m:e>
+              <m:sSup>
+                <m:sSupPr>
+                  <m:ctrlPr>
+                    <w:rPr>
+                      <w:rFonts w:ascii="Cambria Math" w:hAnsi="Cambria Math"/>
+                    </w:rPr>
+                  </m:ctrlPr>
+                </m:sSupPr>
+                <m:e>
+                  <m:r>
+                    <w:rPr>
+                      <w:rFonts w:ascii="Cambria Math" w:hAnsi="Cambria Math"/>
+                    </w:rPr>
+                    <m:t>(</m:t>
+                  </m:r>
+                  <m:sSup>
+                    <m:sSupPr>
+                      <m:ctrlPr>
+                        <w:rPr>
+                          <w:rFonts w:ascii="Cambria Math" w:hAnsi="Cambria Math"/>
+                          <w:i/>
+                        </w:rPr>
+                      </m:ctrlPr>
+                    </m:sSupPr>
+                    <m:e>
+                      <m:r>
+                        <w:rPr>
+                          <w:rFonts w:ascii="Cambria Math" w:hAnsi="Cambria Math"/>
+                        </w:rPr>
+                        <m:t>H</m:t>
+                      </m:r>
+                    </m:e>
+                    <m:sup>
+                      <m:r>
+                        <w:rPr>
+                          <w:rFonts w:ascii="Cambria Math" w:hAnsi="Cambria Math"/>
+                        </w:rPr>
+                        <m:t>p</m:t>
+                      </m:r>
+                    </m:sup>
+                  </m:sSup>
+                  <m:d>
+                    <m:dPr>
+                      <m:ctrlPr>
+                        <w:rPr>
+                          <w:rFonts w:ascii="Cambria Math" w:hAnsi="Cambria Math"/>
+                          <w:i/>
+                        </w:rPr>
+                      </m:ctrlPr>
+                    </m:dPr>
+                    <m:e>
+                      <m:r>
+                        <w:rPr>
+                          <w:rFonts w:ascii="Cambria Math" w:hAnsi="Cambria Math"/>
+                        </w:rPr>
+                        <m:t>i</m:t>
+                      </m:r>
+                    </m:e>
+                  </m:d>
+                  <m:r>
+                    <w:rPr>
+                      <w:rFonts w:ascii="Cambria Math" w:hAnsi="Cambria Math"/>
+                    </w:rPr>
+                    <m:t>-</m:t>
+                  </m:r>
+                  <m:sSup>
+                    <m:sSupPr>
+                      <m:ctrlPr>
+                        <w:rPr>
+                          <w:rFonts w:ascii="Cambria Math" w:hAnsi="Cambria Math"/>
+                          <w:i/>
+                        </w:rPr>
+                      </m:ctrlPr>
+                    </m:sSupPr>
+                    <m:e>
+                      <m:r>
+                        <w:rPr>
+                          <w:rFonts w:ascii="Cambria Math" w:hAnsi="Cambria Math"/>
+                        </w:rPr>
+                        <m:t>H</m:t>
+                      </m:r>
+                    </m:e>
+                    <m:sup>
+                      <m:r>
+                        <w:rPr>
+                          <w:rFonts w:ascii="Cambria Math" w:hAnsi="Cambria Math"/>
+                        </w:rPr>
+                        <m:t>m</m:t>
+                      </m:r>
+                    </m:sup>
+                  </m:sSup>
+                  <m:r>
+                    <w:rPr>
+                      <w:rFonts w:ascii="Cambria Math" w:hAnsi="Cambria Math"/>
+                    </w:rPr>
+                    <m:t>(i))</m:t>
+                  </m:r>
+                </m:e>
+                <m:sup>
+                  <m:r>
+                    <w:rPr>
+                      <w:rFonts w:ascii="Cambria Math" w:hAnsi="Cambria Math"/>
+                    </w:rPr>
+                    <m:t>2</m:t>
+                  </m:r>
+                </m:sup>
+              </m:sSup>
+            </m:e>
+          </m:nary>
+        </m:oMath>
+      </m:oMathPara>
+    </w:p>
+    <w:p>
+      <w:pPr>
+        <w:jc w:val="both"/>
+      </w:pPr>
+      <w:r>
+        <w:t>Gdzie:</w:t>
+      </w:r>
+    </w:p>
+    <w:p>
+      <w:pPr>
+        <w:jc w:val="both"/>
+      </w:pPr>
+      <w:r>
+        <w:tab/>
+        <w:t>- pomiar poziomu cieczy,</w:t>
+      </w:r>
+    </w:p>
+    <w:p>
+      <w:pPr>
+        <w:jc w:val="both"/>
+      </w:pPr>
+      <w:r>
+        <w:tab/>
+        <w:t>- symulacja poziomu cieczy.</w:t>
+      </w:r>
+    </w:p>
+    <w:p>
+      <w:pPr>
+        <w:jc w:val="both"/>
+      </w:pPr>
+    </w:p>
+    <w:p>
+      <w:pPr>
+        <w:jc w:val="both"/>
+      </w:pPr>
+      <w:r>
+        <w:t>Podczas metody strojonego modelu wyznaczono współczynniki C</w:t>
+      </w:r>
+      <w:r>
+        <w:rPr>
+          <w:vertAlign w:val="subscript"/>
+        </w:rPr>
+        <w:t>1</w:t>
+      </w:r>
+      <w:r>
+        <w:t xml:space="preserve"> oraz C</w:t>
+      </w:r>
+      <w:r>
+        <w:rPr>
+          <w:vertAlign w:val="subscript"/>
+        </w:rPr>
+        <w:t>2</w:t>
+      </w:r>
+      <w:r>
+        <w:t xml:space="preserve">, jednakże dla różnych wartości wypełnienia PWM parametry te przyjmowały inną wartość. Dlatego też postanowiono wyrazić je za pomocą wielomianów, które zostały wyznaczone przez funkcję </w:t>
+      </w:r>
+      <w:proofErr w:type="spellStart"/>
+      <w:r>
+        <w:rPr>
+          <w:i/>
+        </w:rPr>
+        <w:t>polyfit</w:t>
+      </w:r>
+      <w:proofErr w:type="spellEnd"/>
+      <w:r>
+        <w:rPr>
+          <w:i/>
+        </w:rPr>
+        <w:t>.</w:t>
+      </w:r>
+      <w:r>
+        <w:t xml:space="preserve"> </w:t>
+      </w:r>
+      <w:r>
+        <w:t xml:space="preserve">W oparciu o tą funkcję </w:t>
+      </w:r>
+      <w:r>
+        <w:t>współczynnik C</w:t>
+      </w:r>
+      <w:r>
+        <w:rPr>
+          <w:vertAlign w:val="subscript"/>
+        </w:rPr>
+        <w:t>1</w:t>
+      </w:r>
+      <w:r>
+        <w:t xml:space="preserve"> został wyrażony przez w</w:t>
+      </w:r>
+      <w:r>
+        <w:t>ielomian III stopnia</w:t>
+      </w:r>
+      <w:r>
+        <w:t xml:space="preserve"> (nr równania)</w:t>
+      </w:r>
+      <w:r>
+        <w:t>, natomiast parametr C</w:t>
+      </w:r>
+      <w:r>
+        <w:rPr>
+          <w:vertAlign w:val="subscript"/>
+        </w:rPr>
+        <w:t>2</w:t>
+      </w:r>
+      <w:r>
+        <w:t xml:space="preserve"> </w:t>
+      </w:r>
+      <w:r>
+        <w:t>wielomianem II</w:t>
+      </w:r>
+      <w:r>
+        <w:t xml:space="preserve"> stopnia</w:t>
+      </w:r>
+      <w:r>
+        <w:t xml:space="preserve"> </w:t>
+      </w:r>
+      <w:r>
+        <w:t>(nr równania)</w:t>
+      </w:r>
+      <w:r>
+        <w:t xml:space="preserve">. Wartości oraz przebiegi tych wielomianów zostały przedstawione </w:t>
+      </w:r>
+      <w:r>
+        <w:t>w</w:t>
+      </w:r>
+      <w:r>
+        <w:t xml:space="preserve"> (nr tabelki) oraz</w:t>
+      </w:r>
+      <w:r>
+        <w:t xml:space="preserve"> na rysunku</w:t>
+      </w:r>
+      <w:r>
+        <w:t xml:space="preserve"> (nr rysunku). </w:t>
+      </w:r>
+    </w:p>
+    <w:p>
+      <w:pPr>
+        <w:jc w:val="both"/>
+      </w:pPr>
+    </w:p>
+    <w:p>
+      <w:pPr>
+        <w:jc w:val="center"/>
+      </w:pPr>
+      <m:oMathPara>
+        <m:oMath>
+          <m:sSub>
+            <m:sSubPr>
+              <m:ctrlPr>
+                <w:rPr>
+                  <w:rFonts w:ascii="Cambria Math" w:hAnsi="Cambria Math"/>
+                  <w:i/>
+                </w:rPr>
+              </m:ctrlPr>
+            </m:sSubPr>
+            <m:e>
+              <m:r>
+                <w:rPr>
+                  <w:rFonts w:ascii="Cambria Math" w:hAnsi="Cambria Math"/>
+                </w:rPr>
+                <m:t>C</m:t>
+              </m:r>
+            </m:e>
+            <m:sub>
+              <m:r>
+                <w:rPr>
+                  <w:rFonts w:ascii="Cambria Math" w:hAnsi="Cambria Math"/>
+                </w:rPr>
+                <m:t>1</m:t>
+              </m:r>
+            </m:sub>
+          </m:sSub>
+          <m:d>
+            <m:dPr>
+              <m:ctrlPr>
+                <w:rPr>
+                  <w:rFonts w:ascii="Cambria Math" w:hAnsi="Cambria Math"/>
+                  <w:i/>
+                </w:rPr>
+              </m:ctrlPr>
+            </m:dPr>
+            <m:e>
+              <m:r>
+                <w:rPr>
+                  <w:rFonts w:ascii="Cambria Math" w:hAnsi="Cambria Math"/>
+                </w:rPr>
+                <m:t>w</m:t>
+              </m:r>
+            </m:e>
+          </m:d>
+          <m:r>
+            <w:rPr>
+              <w:rFonts w:ascii="Cambria Math" w:hAnsi="Cambria Math"/>
+            </w:rPr>
+            <m:t>=</m:t>
+          </m:r>
+          <m:r>
+            <w:rPr>
+              <w:rFonts w:ascii="Cambria Math" w:hAnsi="Cambria Math"/>
+            </w:rPr>
+            <m:t>a</m:t>
+          </m:r>
+          <m:sSup>
+            <m:sSupPr>
+              <m:ctrlPr>
+                <w:rPr>
+                  <w:rFonts w:ascii="Cambria Math" w:hAnsi="Cambria Math"/>
+                  <w:i/>
+                </w:rPr>
+              </m:ctrlPr>
+            </m:sSupPr>
+            <m:e>
+              <m:r>
+                <w:rPr>
+                  <w:rFonts w:ascii="Cambria Math" w:hAnsi="Cambria Math"/>
+                </w:rPr>
+                <m:t>w</m:t>
+              </m:r>
+            </m:e>
+            <m:sup>
+              <m:r>
+                <w:rPr>
+                  <w:rFonts w:ascii="Cambria Math" w:hAnsi="Cambria Math"/>
+                </w:rPr>
+                <m:t>3</m:t>
+              </m:r>
+            </m:sup>
+          </m:sSup>
+          <m:r>
+            <w:rPr>
+              <w:rFonts w:ascii="Cambria Math" w:hAnsi="Cambria Math"/>
+            </w:rPr>
+            <m:t>+b</m:t>
+          </m:r>
+          <m:sSup>
+            <m:sSupPr>
+              <m:ctrlPr>
+                <w:rPr>
+                  <w:rFonts w:ascii="Cambria Math" w:hAnsi="Cambria Math"/>
+                  <w:i/>
+                </w:rPr>
+              </m:ctrlPr>
+            </m:sSupPr>
+            <m:e>
+              <m:r>
+                <w:rPr>
+                  <w:rFonts w:ascii="Cambria Math" w:hAnsi="Cambria Math"/>
+                </w:rPr>
+                <m:t>w</m:t>
+              </m:r>
+            </m:e>
+            <m:sup>
+              <m:r>
+                <w:rPr>
+                  <w:rFonts w:ascii="Cambria Math" w:hAnsi="Cambria Math"/>
+                </w:rPr>
+                <m:t>2</m:t>
+              </m:r>
+            </m:sup>
+          </m:sSup>
+          <m:r>
+            <w:rPr>
+              <w:rFonts w:ascii="Cambria Math" w:hAnsi="Cambria Math"/>
+            </w:rPr>
+            <m:t>+</m:t>
+          </m:r>
+          <m:r>
+            <w:rPr>
+              <w:rFonts w:ascii="Cambria Math" w:hAnsi="Cambria Math"/>
+            </w:rPr>
+            <m:t>c</m:t>
+          </m:r>
+          <m:r>
+            <w:rPr>
+              <w:rFonts w:ascii="Cambria Math" w:hAnsi="Cambria Math"/>
+            </w:rPr>
+            <m:t>w+</m:t>
+          </m:r>
+          <m:r>
+            <w:rPr>
+              <w:rFonts w:ascii="Cambria Math" w:hAnsi="Cambria Math"/>
+            </w:rPr>
+            <m:t>d</m:t>
+          </m:r>
+        </m:oMath>
+      </m:oMathPara>
+    </w:p>
+    <w:tbl>
+      <w:tblPr>
+        <w:tblStyle w:val="Siatkatabeli"/>
+        <w:tblW w:w="9576" w:type="dxa"/>
+        <w:jc w:val="center"/>
+        <w:tblLook w:val="04A0" w:firstRow="1" w:lastRow="0" w:firstColumn="1" w:lastColumn="0" w:noHBand="0" w:noVBand="1"/>
+      </w:tblPr>
+      <w:tblGrid>
+        <w:gridCol w:w="1956"/>
+        <w:gridCol w:w="1907"/>
+        <w:gridCol w:w="1914"/>
+        <w:gridCol w:w="1914"/>
+        <w:gridCol w:w="1885"/>
+      </w:tblGrid>
+      <w:tr>
+        <w:trPr>
+          <w:trHeight w:val="626"/>
+          <w:jc w:val="center"/>
+        </w:trPr>
+        <w:tc>
+          <w:tcPr>
+            <w:tcW w:w="1956" w:type="dxa"/>
+            <w:vAlign w:val="center"/>
+          </w:tcPr>
+          <w:p>
+            <w:pPr>
+              <w:pBdr>
+                <w:top w:val="none" w:sz="0" w:space="0" w:color="auto"/>
+                <w:left w:val="none" w:sz="0" w:space="0" w:color="auto"/>
+                <w:bottom w:val="none" w:sz="0" w:space="0" w:color="auto"/>
+                <w:right w:val="none" w:sz="0" w:space="0" w:color="auto"/>
+                <w:between w:val="none" w:sz="0" w:space="0" w:color="auto"/>
+              </w:pBdr>
+              <w:jc w:val="center"/>
+            </w:pPr>
+            <w:r>
+              <w:lastRenderedPageBreak/>
+              <w:t>Współczynnik</w:t>
+            </w:r>
+          </w:p>
+        </w:tc>
+        <w:tc>
+          <w:tcPr>
+            <w:tcW w:w="1907" w:type="dxa"/>
+            <w:vAlign w:val="center"/>
+          </w:tcPr>
+          <w:p>
+            <w:pPr>
+              <w:pBdr>
+                <w:top w:val="none" w:sz="0" w:space="0" w:color="auto"/>
+                <w:left w:val="none" w:sz="0" w:space="0" w:color="auto"/>
+                <w:bottom w:val="none" w:sz="0" w:space="0" w:color="auto"/>
+                <w:right w:val="none" w:sz="0" w:space="0" w:color="auto"/>
+                <w:between w:val="none" w:sz="0" w:space="0" w:color="auto"/>
+              </w:pBdr>
+              <w:jc w:val="center"/>
+            </w:pPr>
+            <w:r>
+              <w:t>a</w:t>
+            </w:r>
+          </w:p>
+        </w:tc>
+        <w:tc>
+          <w:tcPr>
+            <w:tcW w:w="1914" w:type="dxa"/>
+            <w:vAlign w:val="center"/>
+          </w:tcPr>
+          <w:p>
+            <w:pPr>
+              <w:pBdr>
+                <w:top w:val="none" w:sz="0" w:space="0" w:color="auto"/>
+                <w:left w:val="none" w:sz="0" w:space="0" w:color="auto"/>
+                <w:bottom w:val="none" w:sz="0" w:space="0" w:color="auto"/>
+                <w:right w:val="none" w:sz="0" w:space="0" w:color="auto"/>
+                <w:between w:val="none" w:sz="0" w:space="0" w:color="auto"/>
+              </w:pBdr>
+              <w:jc w:val="center"/>
+            </w:pPr>
+            <w:r>
+              <w:t>b</w:t>
+            </w:r>
+          </w:p>
+        </w:tc>
+        <w:tc>
+          <w:tcPr>
+            <w:tcW w:w="1914" w:type="dxa"/>
+            <w:vAlign w:val="center"/>
+          </w:tcPr>
+          <w:p>
+            <w:pPr>
+              <w:pBdr>
+                <w:top w:val="none" w:sz="0" w:space="0" w:color="auto"/>
+                <w:left w:val="none" w:sz="0" w:space="0" w:color="auto"/>
+                <w:bottom w:val="none" w:sz="0" w:space="0" w:color="auto"/>
+                <w:right w:val="none" w:sz="0" w:space="0" w:color="auto"/>
+                <w:between w:val="none" w:sz="0" w:space="0" w:color="auto"/>
+              </w:pBdr>
+              <w:jc w:val="center"/>
+            </w:pPr>
+            <w:r>
+              <w:t>c</w:t>
+            </w:r>
+          </w:p>
+        </w:tc>
+        <w:tc>
+          <w:tcPr>
+            <w:tcW w:w="1885" w:type="dxa"/>
+            <w:vAlign w:val="center"/>
+          </w:tcPr>
+          <w:p>
+            <w:pPr>
+              <w:pBdr>
+                <w:top w:val="none" w:sz="0" w:space="0" w:color="auto"/>
+                <w:left w:val="none" w:sz="0" w:space="0" w:color="auto"/>
+                <w:bottom w:val="none" w:sz="0" w:space="0" w:color="auto"/>
+                <w:right w:val="none" w:sz="0" w:space="0" w:color="auto"/>
+                <w:between w:val="none" w:sz="0" w:space="0" w:color="auto"/>
+              </w:pBdr>
+              <w:jc w:val="center"/>
+            </w:pPr>
+            <w:r>
+              <w:t>d</w:t>
+            </w:r>
+          </w:p>
+        </w:tc>
+      </w:tr>
+      <w:tr>
+        <w:trPr>
+          <w:trHeight w:val="592"/>
+          <w:jc w:val="center"/>
+        </w:trPr>
+        <w:tc>
+          <w:tcPr>
+            <w:tcW w:w="1956" w:type="dxa"/>
+            <w:vAlign w:val="center"/>
+          </w:tcPr>
+          <w:p>
+            <w:pPr>
+              <w:pBdr>
+                <w:top w:val="none" w:sz="0" w:space="0" w:color="auto"/>
+                <w:left w:val="none" w:sz="0" w:space="0" w:color="auto"/>
+                <w:bottom w:val="none" w:sz="0" w:space="0" w:color="auto"/>
+                <w:right w:val="none" w:sz="0" w:space="0" w:color="auto"/>
+                <w:between w:val="none" w:sz="0" w:space="0" w:color="auto"/>
+              </w:pBdr>
+              <w:jc w:val="center"/>
+            </w:pPr>
+            <w:r>
+              <w:t>Wartość</w:t>
+            </w:r>
+          </w:p>
+        </w:tc>
+        <w:tc>
+          <w:tcPr>
+            <w:tcW w:w="1907" w:type="dxa"/>
+            <w:vAlign w:val="center"/>
+          </w:tcPr>
+          <w:p>
+            <w:pPr>
+              <w:pBdr>
+                <w:top w:val="none" w:sz="0" w:space="0" w:color="auto"/>
+                <w:left w:val="none" w:sz="0" w:space="0" w:color="auto"/>
+                <w:bottom w:val="none" w:sz="0" w:space="0" w:color="auto"/>
+                <w:right w:val="none" w:sz="0" w:space="0" w:color="auto"/>
+                <w:between w:val="none" w:sz="0" w:space="0" w:color="auto"/>
+              </w:pBdr>
+              <w:jc w:val="center"/>
+            </w:pPr>
+            <w:r>
+              <w:t>0.09</w:t>
+            </w:r>
+          </w:p>
+        </w:tc>
+        <w:tc>
+          <w:tcPr>
+            <w:tcW w:w="1914" w:type="dxa"/>
+            <w:vAlign w:val="center"/>
+          </w:tcPr>
+          <w:p>
+            <w:pPr>
+              <w:pBdr>
+                <w:top w:val="none" w:sz="0" w:space="0" w:color="auto"/>
+                <w:left w:val="none" w:sz="0" w:space="0" w:color="auto"/>
+                <w:bottom w:val="none" w:sz="0" w:space="0" w:color="auto"/>
+                <w:right w:val="none" w:sz="0" w:space="0" w:color="auto"/>
+                <w:between w:val="none" w:sz="0" w:space="0" w:color="auto"/>
+              </w:pBdr>
+              <w:jc w:val="center"/>
+            </w:pPr>
+            <w:r>
+              <w:t>-0.221</w:t>
+            </w:r>
+          </w:p>
+        </w:tc>
+        <w:tc>
+          <w:tcPr>
+            <w:tcW w:w="1914" w:type="dxa"/>
+            <w:vAlign w:val="center"/>
+          </w:tcPr>
+          <w:p>
+            <w:pPr>
+              <w:pBdr>
+                <w:top w:val="none" w:sz="0" w:space="0" w:color="auto"/>
+                <w:left w:val="none" w:sz="0" w:space="0" w:color="auto"/>
+                <w:bottom w:val="none" w:sz="0" w:space="0" w:color="auto"/>
+                <w:right w:val="none" w:sz="0" w:space="0" w:color="auto"/>
+                <w:between w:val="none" w:sz="0" w:space="0" w:color="auto"/>
+              </w:pBdr>
+              <w:jc w:val="center"/>
+            </w:pPr>
+            <w:r>
+              <w:t>0.166</w:t>
+            </w:r>
+          </w:p>
+        </w:tc>
+        <w:tc>
+          <w:tcPr>
+            <w:tcW w:w="1885" w:type="dxa"/>
+            <w:vAlign w:val="center"/>
+          </w:tcPr>
+          <w:p>
+            <w:pPr>
+              <w:pBdr>
+                <w:top w:val="none" w:sz="0" w:space="0" w:color="auto"/>
+                <w:left w:val="none" w:sz="0" w:space="0" w:color="auto"/>
+                <w:bottom w:val="none" w:sz="0" w:space="0" w:color="auto"/>
+                <w:right w:val="none" w:sz="0" w:space="0" w:color="auto"/>
+                <w:between w:val="none" w:sz="0" w:space="0" w:color="auto"/>
+              </w:pBdr>
+              <w:jc w:val="center"/>
+            </w:pPr>
+            <w:r>
+              <w:t>-0.056</w:t>
+            </w:r>
+          </w:p>
+        </w:tc>
+      </w:tr>
+    </w:tbl>
+    <w:p>
+      <w:pPr>
+        <w:jc w:val="both"/>
+      </w:pPr>
+    </w:p>
+    <w:p>
+      <w:pPr>
+        <w:jc w:val="center"/>
+        <w:rPr>
+          <w:b/>
+        </w:rPr>
+      </w:pPr>
+      <w:r>
+        <w:rPr>
+          <w:b/>
+        </w:rPr>
+        <w:t xml:space="preserve">Tab. Współczynniki </w:t>
+      </w:r>
+      <w:r>
+        <w:rPr>
+          <w:b/>
+        </w:rPr>
+        <w:t>wielomianu III</w:t>
+      </w:r>
+      <w:r>
+        <w:rPr>
+          <w:b/>
+        </w:rPr>
+        <w:t xml:space="preserve"> dla </w:t>
+      </w:r>
+      <w:r>
+        <w:rPr>
+          <w:b/>
+        </w:rPr>
+        <w:t>parametru C</w:t>
+      </w:r>
+      <w:r>
+        <w:rPr>
+          <w:b/>
+          <w:vertAlign w:val="subscript"/>
+        </w:rPr>
+        <w:t>1</w:t>
+      </w:r>
+      <w:r>
+        <w:rPr>
+          <w:b/>
+        </w:rPr>
+        <w:t>.</w:t>
+      </w:r>
+    </w:p>
+    <w:p>
+      <w:pPr>
+        <w:jc w:val="center"/>
+      </w:pPr>
+      <w:r>
+        <w:rPr>
+          <w:noProof/>
+        </w:rPr>
+        <w:drawing>
+          <wp:inline distT="0" distB="0" distL="0" distR="0">
+            <wp:extent cx="4320000" cy="3240000"/>
+            <wp:effectExtent l="0" t="0" r="4445" b="0"/>
+            <wp:docPr id="8" name="Obraz 8"/>
+            <wp:cNvGraphicFramePr>
+              <a:graphicFrameLocks xmlns:a="http://schemas.openxmlformats.org/drawingml/2006/main" noChangeAspect="1"/>
+            </wp:cNvGraphicFramePr>
+            <a:graphic xmlns:a="http://schemas.openxmlformats.org/drawingml/2006/main">
+              <a:graphicData uri="http://schemas.openxmlformats.org/drawingml/2006/picture">
+                <pic:pic xmlns:pic="http://schemas.openxmlformats.org/drawingml/2006/picture">
+                  <pic:nvPicPr>
+                    <pic:cNvPr id="0" name="Picture 6"/>
+                    <pic:cNvPicPr>
+                      <a:picLocks noChangeAspect="1" noChangeArrowheads="1"/>
+                    </pic:cNvPicPr>
+                  </pic:nvPicPr>
+                  <pic:blipFill>
+                    <a:blip r:embed="rId15">
+                      <a:extLst>
+                        <a:ext uri="{28A0092B-C50C-407E-A947-70E740481C1C}">
+                          <a14:useLocalDpi xmlns:a14="http://schemas.microsoft.com/office/drawing/2010/main" val="0"/>
+                        </a:ext>
+                      </a:extLst>
+                    </a:blip>
+                    <a:srcRect/>
+                    <a:stretch>
+                      <a:fillRect/>
+                    </a:stretch>
+                  </pic:blipFill>
+                  <pic:spPr bwMode="auto">
+                    <a:xfrm>
+                      <a:off x="0" y="0"/>
+                      <a:ext cx="4320000" cy="3240000"/>
+                    </a:xfrm>
+                    <a:prstGeom prst="rect">
+                      <a:avLst/>
+                    </a:prstGeom>
+                    <a:noFill/>
+                    <a:ln>
+                      <a:noFill/>
+                    </a:ln>
+                  </pic:spPr>
+                </pic:pic>
+              </a:graphicData>
+            </a:graphic>
+          </wp:inline>
+        </w:drawing>
+      </w:r>
+    </w:p>
+    <w:p>
+      <w:pPr>
+        <w:jc w:val="center"/>
+        <w:rPr>
+          <w:b/>
+        </w:rPr>
+      </w:pPr>
+      <w:r>
+        <w:rPr>
+          <w:b/>
+        </w:rPr>
+        <w:t xml:space="preserve">Rys </w:t>
+      </w:r>
+      <w:proofErr w:type="spellStart"/>
+      <w:r>
+        <w:rPr>
+          <w:b/>
+        </w:rPr>
+        <w:t>tytul</w:t>
+      </w:r>
+      <w:proofErr w:type="spellEnd"/>
+    </w:p>
+    <w:p>
+      <w:pPr>
+        <w:jc w:val="center"/>
+        <w:rPr>
+          <w:b/>
+        </w:rPr>
+      </w:pPr>
+    </w:p>
+    <w:p>
+      <w:pPr>
+        <w:jc w:val="center"/>
+      </w:pPr>
+      <m:oMathPara>
+        <m:oMath>
+          <m:sSub>
+            <m:sSubPr>
+              <m:ctrlPr>
+                <w:rPr>
+                  <w:rFonts w:ascii="Cambria Math" w:hAnsi="Cambria Math"/>
+                  <w:i/>
+                </w:rPr>
+              </m:ctrlPr>
+            </m:sSubPr>
+            <m:e>
+              <m:r>
+                <w:rPr>
+                  <w:rFonts w:ascii="Cambria Math" w:hAnsi="Cambria Math"/>
+                </w:rPr>
+                <m:t>C</m:t>
+              </m:r>
+            </m:e>
+            <m:sub>
+              <m:r>
+                <w:rPr>
+                  <w:rFonts w:ascii="Cambria Math" w:hAnsi="Cambria Math"/>
+                </w:rPr>
+                <m:t>2</m:t>
+              </m:r>
+            </m:sub>
+          </m:sSub>
+          <m:d>
+            <m:dPr>
+              <m:ctrlPr>
+                <w:rPr>
+                  <w:rFonts w:ascii="Cambria Math" w:hAnsi="Cambria Math"/>
+                  <w:i/>
+                </w:rPr>
+              </m:ctrlPr>
+            </m:dPr>
+            <m:e>
+              <m:r>
+                <w:rPr>
+                  <w:rFonts w:ascii="Cambria Math" w:hAnsi="Cambria Math"/>
+                </w:rPr>
+                <m:t>w</m:t>
+              </m:r>
+            </m:e>
+          </m:d>
+          <m:r>
+            <w:rPr>
+              <w:rFonts w:ascii="Cambria Math" w:hAnsi="Cambria Math"/>
+            </w:rPr>
+            <m:t>=a</m:t>
+          </m:r>
+          <m:sSup>
+            <m:sSupPr>
+              <m:ctrlPr>
+                <w:rPr>
+                  <w:rFonts w:ascii="Cambria Math" w:hAnsi="Cambria Math"/>
+                  <w:i/>
+                </w:rPr>
+              </m:ctrlPr>
+            </m:sSupPr>
+            <m:e>
+              <m:r>
+                <w:rPr>
+                  <w:rFonts w:ascii="Cambria Math" w:hAnsi="Cambria Math"/>
+                </w:rPr>
+                <m:t>w</m:t>
+              </m:r>
+            </m:e>
+            <m:sup>
+              <m:r>
+                <w:rPr>
+                  <w:rFonts w:ascii="Cambria Math" w:hAnsi="Cambria Math"/>
+                </w:rPr>
+                <m:t>2</m:t>
+              </m:r>
+            </m:sup>
+          </m:sSup>
+          <m:r>
+            <w:rPr>
+              <w:rFonts w:ascii="Cambria Math" w:hAnsi="Cambria Math"/>
+            </w:rPr>
+            <m:t>+bw+c</m:t>
+          </m:r>
+        </m:oMath>
+      </m:oMathPara>
+    </w:p>
+    <w:p>
+      <w:pPr>
+        <w:jc w:val="both"/>
+      </w:pPr>
+    </w:p>
+    <w:tbl>
+      <w:tblPr>
+        <w:tblStyle w:val="Siatkatabeli"/>
+        <w:tblW w:w="7948" w:type="dxa"/>
+        <w:jc w:val="center"/>
+        <w:tblLook w:val="04A0" w:firstRow="1" w:lastRow="0" w:firstColumn="1" w:lastColumn="0" w:noHBand="0" w:noVBand="1"/>
+      </w:tblPr>
+      <w:tblGrid>
+        <w:gridCol w:w="1987"/>
+        <w:gridCol w:w="1987"/>
+        <w:gridCol w:w="1987"/>
+        <w:gridCol w:w="1987"/>
+      </w:tblGrid>
+      <w:tr>
+        <w:trPr>
+          <w:trHeight w:val="626"/>
+          <w:jc w:val="center"/>
+        </w:trPr>
+        <w:tc>
+          <w:tcPr>
+            <w:tcW w:w="1987" w:type="dxa"/>
+            <w:vAlign w:val="center"/>
+          </w:tcPr>
+          <w:p>
+            <w:pPr>
+              <w:pBdr>
+                <w:top w:val="none" w:sz="0" w:space="0" w:color="auto"/>
+                <w:left w:val="none" w:sz="0" w:space="0" w:color="auto"/>
+                <w:bottom w:val="none" w:sz="0" w:space="0" w:color="auto"/>
+                <w:right w:val="none" w:sz="0" w:space="0" w:color="auto"/>
+                <w:between w:val="none" w:sz="0" w:space="0" w:color="auto"/>
+              </w:pBdr>
+              <w:jc w:val="center"/>
+            </w:pPr>
+            <w:r>
+              <w:t>Współczynnik</w:t>
+            </w:r>
+          </w:p>
+        </w:tc>
+        <w:tc>
+          <w:tcPr>
+            <w:tcW w:w="1987" w:type="dxa"/>
+            <w:vAlign w:val="center"/>
+          </w:tcPr>
+          <w:p>
+            <w:pPr>
+              <w:pBdr>
+                <w:top w:val="none" w:sz="0" w:space="0" w:color="auto"/>
+                <w:left w:val="none" w:sz="0" w:space="0" w:color="auto"/>
+                <w:bottom w:val="none" w:sz="0" w:space="0" w:color="auto"/>
+                <w:right w:val="none" w:sz="0" w:space="0" w:color="auto"/>
+                <w:between w:val="none" w:sz="0" w:space="0" w:color="auto"/>
+              </w:pBdr>
+              <w:jc w:val="center"/>
+            </w:pPr>
+            <w:r>
+              <w:t>a</w:t>
+            </w:r>
+          </w:p>
+        </w:tc>
+        <w:tc>
+          <w:tcPr>
+            <w:tcW w:w="1987" w:type="dxa"/>
+            <w:vAlign w:val="center"/>
+          </w:tcPr>
+          <w:p>
+            <w:pPr>
+              <w:pBdr>
+                <w:top w:val="none" w:sz="0" w:space="0" w:color="auto"/>
+                <w:left w:val="none" w:sz="0" w:space="0" w:color="auto"/>
+                <w:bottom w:val="none" w:sz="0" w:space="0" w:color="auto"/>
+                <w:right w:val="none" w:sz="0" w:space="0" w:color="auto"/>
+                <w:between w:val="none" w:sz="0" w:space="0" w:color="auto"/>
+              </w:pBdr>
+              <w:jc w:val="center"/>
+            </w:pPr>
+            <w:r>
+              <w:t>b</w:t>
+            </w:r>
+          </w:p>
+        </w:tc>
+        <w:tc>
+          <w:tcPr>
+            <w:tcW w:w="1987" w:type="dxa"/>
+            <w:vAlign w:val="center"/>
+          </w:tcPr>
+          <w:p>
+            <w:pPr>
+              <w:pBdr>
+                <w:top w:val="none" w:sz="0" w:space="0" w:color="auto"/>
+                <w:left w:val="none" w:sz="0" w:space="0" w:color="auto"/>
+                <w:bottom w:val="none" w:sz="0" w:space="0" w:color="auto"/>
+                <w:right w:val="none" w:sz="0" w:space="0" w:color="auto"/>
+                <w:between w:val="none" w:sz="0" w:space="0" w:color="auto"/>
+              </w:pBdr>
+              <w:jc w:val="center"/>
+            </w:pPr>
+            <w:r>
+              <w:t>c</w:t>
+            </w:r>
+          </w:p>
+        </w:tc>
+      </w:tr>
+      <w:tr>
+        <w:trPr>
+          <w:trHeight w:val="592"/>
+          <w:jc w:val="center"/>
+        </w:trPr>
+        <w:tc>
+          <w:tcPr>
+            <w:tcW w:w="1987" w:type="dxa"/>
+            <w:vAlign w:val="center"/>
+          </w:tcPr>
+          <w:p>
+            <w:pPr>
+              <w:pBdr>
+                <w:top w:val="none" w:sz="0" w:space="0" w:color="auto"/>
+                <w:left w:val="none" w:sz="0" w:space="0" w:color="auto"/>
+                <w:bottom w:val="none" w:sz="0" w:space="0" w:color="auto"/>
+                <w:right w:val="none" w:sz="0" w:space="0" w:color="auto"/>
+                <w:between w:val="none" w:sz="0" w:space="0" w:color="auto"/>
+              </w:pBdr>
+              <w:jc w:val="center"/>
+            </w:pPr>
+            <w:r>
+              <w:t>Wartość</w:t>
+            </w:r>
+          </w:p>
+        </w:tc>
+        <w:tc>
+          <w:tcPr>
+            <w:tcW w:w="1987" w:type="dxa"/>
+            <w:vAlign w:val="center"/>
+          </w:tcPr>
+          <w:p>
+            <w:pPr>
+              <w:pBdr>
+                <w:top w:val="none" w:sz="0" w:space="0" w:color="auto"/>
+                <w:left w:val="none" w:sz="0" w:space="0" w:color="auto"/>
+                <w:bottom w:val="none" w:sz="0" w:space="0" w:color="auto"/>
+                <w:right w:val="none" w:sz="0" w:space="0" w:color="auto"/>
+                <w:between w:val="none" w:sz="0" w:space="0" w:color="auto"/>
+              </w:pBdr>
+              <w:jc w:val="center"/>
+            </w:pPr>
+            <w:r>
+              <w:t>-0.084</w:t>
+            </w:r>
+          </w:p>
+        </w:tc>
+        <w:tc>
+          <w:tcPr>
+            <w:tcW w:w="1987" w:type="dxa"/>
+            <w:vAlign w:val="center"/>
+          </w:tcPr>
+          <w:p>
+            <w:pPr>
+              <w:pBdr>
+                <w:top w:val="none" w:sz="0" w:space="0" w:color="auto"/>
+                <w:left w:val="none" w:sz="0" w:space="0" w:color="auto"/>
+                <w:bottom w:val="none" w:sz="0" w:space="0" w:color="auto"/>
+                <w:right w:val="none" w:sz="0" w:space="0" w:color="auto"/>
+                <w:between w:val="none" w:sz="0" w:space="0" w:color="auto"/>
+              </w:pBdr>
+              <w:jc w:val="center"/>
+            </w:pPr>
+            <w:r>
+              <w:t>-0.079</w:t>
+            </w:r>
+          </w:p>
+        </w:tc>
+        <w:tc>
+          <w:tcPr>
+            <w:tcW w:w="1987" w:type="dxa"/>
+            <w:vAlign w:val="center"/>
+          </w:tcPr>
+          <w:p>
+            <w:pPr>
+              <w:pBdr>
+                <w:top w:val="none" w:sz="0" w:space="0" w:color="auto"/>
+                <w:left w:val="none" w:sz="0" w:space="0" w:color="auto"/>
+                <w:bottom w:val="none" w:sz="0" w:space="0" w:color="auto"/>
+                <w:right w:val="none" w:sz="0" w:space="0" w:color="auto"/>
+                <w:between w:val="none" w:sz="0" w:space="0" w:color="auto"/>
+              </w:pBdr>
+              <w:jc w:val="center"/>
+            </w:pPr>
+            <w:r>
+              <w:t>0.855</w:t>
+            </w:r>
+          </w:p>
+        </w:tc>
+      </w:tr>
+    </w:tbl>
+    <w:p>
+      <w:pPr>
+        <w:jc w:val="center"/>
+        <w:rPr>
+          <w:b/>
+        </w:rPr>
+      </w:pPr>
+    </w:p>
+    <w:p>
+      <w:pPr>
+        <w:jc w:val="center"/>
+        <w:rPr>
+          <w:b/>
+        </w:rPr>
+      </w:pPr>
+      <w:r>
+        <w:rPr>
+          <w:b/>
+        </w:rPr>
+        <w:t xml:space="preserve">Tab. Współczynniki </w:t>
+      </w:r>
+      <w:r>
+        <w:rPr>
+          <w:b/>
+        </w:rPr>
+        <w:t>wielomianu III</w:t>
+      </w:r>
+      <w:r>
+        <w:rPr>
+          <w:b/>
+        </w:rPr>
+        <w:t xml:space="preserve"> dla </w:t>
+      </w:r>
+      <w:r>
+        <w:rPr>
+          <w:b/>
+        </w:rPr>
+        <w:t>parametru C</w:t>
+      </w:r>
+      <w:r>
+        <w:rPr>
+          <w:b/>
+          <w:vertAlign w:val="subscript"/>
+        </w:rPr>
+        <w:t>2</w:t>
+      </w:r>
+      <w:r>
+        <w:rPr>
+          <w:b/>
+        </w:rPr>
+        <w:t>.</w:t>
+      </w:r>
+    </w:p>
+    <w:p>
+      <w:pPr>
+        <w:jc w:val="both"/>
+      </w:pPr>
+    </w:p>
+    <w:p>
+      <w:pPr>
+        <w:jc w:val="center"/>
+      </w:pPr>
+      <w:r>
+        <w:rPr>
+          <w:noProof/>
+        </w:rPr>
+        <w:lastRenderedPageBreak/>
+        <w:drawing>
+          <wp:inline distT="0" distB="0" distL="0" distR="0">
+            <wp:extent cx="4320000" cy="3240000"/>
+            <wp:effectExtent l="0" t="0" r="4445" b="0"/>
+            <wp:docPr id="9" name="Obraz 9"/>
+            <wp:cNvGraphicFramePr>
+              <a:graphicFrameLocks xmlns:a="http://schemas.openxmlformats.org/drawingml/2006/main" noChangeAspect="1"/>
+            </wp:cNvGraphicFramePr>
+            <a:graphic xmlns:a="http://schemas.openxmlformats.org/drawingml/2006/main">
+              <a:graphicData uri="http://schemas.openxmlformats.org/drawingml/2006/picture">
+                <pic:pic xmlns:pic="http://schemas.openxmlformats.org/drawingml/2006/picture">
+                  <pic:nvPicPr>
+                    <pic:cNvPr id="0" name="Picture 8"/>
+                    <pic:cNvPicPr>
+                      <a:picLocks noChangeAspect="1" noChangeArrowheads="1"/>
+                    </pic:cNvPicPr>
+                  </pic:nvPicPr>
+                  <pic:blipFill>
+                    <a:blip r:embed="rId16">
+                      <a:extLst>
+                        <a:ext uri="{28A0092B-C50C-407E-A947-70E740481C1C}">
+                          <a14:useLocalDpi xmlns:a14="http://schemas.microsoft.com/office/drawing/2010/main" val="0"/>
+                        </a:ext>
+                      </a:extLst>
+                    </a:blip>
+                    <a:srcRect/>
+                    <a:stretch>
+                      <a:fillRect/>
+                    </a:stretch>
+                  </pic:blipFill>
+                  <pic:spPr bwMode="auto">
+                    <a:xfrm>
+                      <a:off x="0" y="0"/>
+                      <a:ext cx="4320000" cy="3240000"/>
+                    </a:xfrm>
+                    <a:prstGeom prst="rect">
+                      <a:avLst/>
+                    </a:prstGeom>
+                    <a:noFill/>
+                    <a:ln>
+                      <a:noFill/>
+                    </a:ln>
+                  </pic:spPr>
+                </pic:pic>
+              </a:graphicData>
+            </a:graphic>
+          </wp:inline>
+        </w:drawing>
+      </w:r>
+      <w:bookmarkStart w:id="0" w:name="_GoBack"/>
+      <w:bookmarkEnd w:id="0"/>
+    </w:p>
+    <w:p>
+      <w:pPr>
+        <w:jc w:val="center"/>
+        <w:rPr>
+          <w:b/>
+        </w:rPr>
+      </w:pPr>
+      <w:r>
+        <w:rPr>
+          <w:b/>
+        </w:rPr>
+        <w:t xml:space="preserve">Rys </w:t>
+      </w:r>
+      <w:proofErr w:type="spellStart"/>
+      <w:r>
+        <w:rPr>
+          <w:b/>
+        </w:rPr>
+        <w:t>tytul</w:t>
+      </w:r>
+      <w:proofErr w:type="spellEnd"/>
+    </w:p>
+    <w:p>
+      <w:pPr>
+        <w:jc w:val="both"/>
+      </w:pPr>
+    </w:p>
+    <w:p>
+      <w:pPr>
+        <w:jc w:val="both"/>
+      </w:pPr>
+      <w:r>
+        <w:t>Ostatecznie wartości wypływów zostały wyrażone w postaci:</w:t>
+      </w:r>
+    </w:p>
+    <w:p>
+      <w:pPr>
+        <w:jc w:val="both"/>
       </w:pPr>
     </w:p>
     <w:sectPr>
@@ -5362,7 +6750,7 @@
 </file>
 
 <file path=customXml/itemProps1.xml><?xml version="1.0" encoding="utf-8"?>
-<ds:datastoreItem xmlns:ds="http://schemas.openxmlformats.org/officeDocument/2006/customXml" ds:itemID="{8270D0E3-A43D-4D19-9E54-683E364196D9}">
+<ds:datastoreItem xmlns:ds="http://schemas.openxmlformats.org/officeDocument/2006/customXml" ds:itemID="{5247B00E-350C-4357-BF6B-51134C9DD9BF}">
   <ds:schemaRefs>
     <ds:schemaRef ds:uri="http://schemas.openxmlformats.org/officeDocument/2006/bibliography"/>
   </ds:schemaRefs>

</xml_diff>